<commit_message>
dokumentace - update koncepce, fakta
todo - popis implementace, napsat úvod
</commit_message>
<xml_diff>
--- a/simulacni_studie.docx
+++ b/simulacni_studie.docx
@@ -449,7 +449,7 @@
           <w:r>
             <w:fldChar w:fldCharType="separate"/>
           </w:r>
-          <w:hyperlink w:anchor="_Toc56245452" w:history="1">
+          <w:hyperlink w:anchor="_Toc56510650" w:history="1">
             <w:r>
               <w:rPr>
                 <w:rStyle w:val="Hypertextovodkaz"/>
@@ -490,7 +490,7 @@
                 <w:noProof/>
                 <w:webHidden/>
               </w:rPr>
-              <w:instrText xml:space="preserve"> PAGEREF _Toc56245452 \h </w:instrText>
+              <w:instrText xml:space="preserve"> PAGEREF _Toc56510650 \h </w:instrText>
             </w:r>
             <w:r>
               <w:rPr>
@@ -533,7 +533,7 @@
               <w:noProof/>
             </w:rPr>
           </w:pPr>
-          <w:hyperlink w:anchor="_Toc56245453" w:history="1">
+          <w:hyperlink w:anchor="_Toc56510651" w:history="1">
             <w:r>
               <w:rPr>
                 <w:rStyle w:val="Hypertextovodkaz"/>
@@ -574,7 +574,7 @@
                 <w:noProof/>
                 <w:webHidden/>
               </w:rPr>
-              <w:instrText xml:space="preserve"> PAGEREF _Toc56245453 \h </w:instrText>
+              <w:instrText xml:space="preserve"> PAGEREF _Toc56510651 \h </w:instrText>
             </w:r>
             <w:r>
               <w:rPr>
@@ -617,7 +617,7 @@
               <w:noProof/>
             </w:rPr>
           </w:pPr>
-          <w:hyperlink w:anchor="_Toc56245454" w:history="1">
+          <w:hyperlink w:anchor="_Toc56510652" w:history="1">
             <w:r>
               <w:rPr>
                 <w:rStyle w:val="Hypertextovodkaz"/>
@@ -658,7 +658,7 @@
                 <w:noProof/>
                 <w:webHidden/>
               </w:rPr>
-              <w:instrText xml:space="preserve"> PAGEREF _Toc56245454 \h </w:instrText>
+              <w:instrText xml:space="preserve"> PAGEREF _Toc56510652 \h </w:instrText>
             </w:r>
             <w:r>
               <w:rPr>
@@ -701,7 +701,7 @@
               <w:noProof/>
             </w:rPr>
           </w:pPr>
-          <w:hyperlink w:anchor="_Toc56245455" w:history="1">
+          <w:hyperlink w:anchor="_Toc56510653" w:history="1">
             <w:r>
               <w:rPr>
                 <w:rStyle w:val="Hypertextovodkaz"/>
@@ -742,7 +742,7 @@
                 <w:noProof/>
                 <w:webHidden/>
               </w:rPr>
-              <w:instrText xml:space="preserve"> PAGEREF _Toc56245455 \h </w:instrText>
+              <w:instrText xml:space="preserve"> PAGEREF _Toc56510653 \h </w:instrText>
             </w:r>
             <w:r>
               <w:rPr>
@@ -785,7 +785,7 @@
               <w:noProof/>
             </w:rPr>
           </w:pPr>
-          <w:hyperlink w:anchor="_Toc56245456" w:history="1">
+          <w:hyperlink w:anchor="_Toc56510654" w:history="1">
             <w:r>
               <w:rPr>
                 <w:rStyle w:val="Hypertextovodkaz"/>
@@ -826,7 +826,7 @@
                 <w:noProof/>
                 <w:webHidden/>
               </w:rPr>
-              <w:instrText xml:space="preserve"> PAGEREF _Toc56245456 \h </w:instrText>
+              <w:instrText xml:space="preserve"> PAGEREF _Toc56510654 \h </w:instrText>
             </w:r>
             <w:r>
               <w:rPr>
@@ -869,7 +869,7 @@
               <w:noProof/>
             </w:rPr>
           </w:pPr>
-          <w:hyperlink w:anchor="_Toc56245457" w:history="1">
+          <w:hyperlink w:anchor="_Toc56510655" w:history="1">
             <w:r>
               <w:rPr>
                 <w:rStyle w:val="Hypertextovodkaz"/>
@@ -910,7 +910,7 @@
                 <w:noProof/>
                 <w:webHidden/>
               </w:rPr>
-              <w:instrText xml:space="preserve"> PAGEREF _Toc56245457 \h </w:instrText>
+              <w:instrText xml:space="preserve"> PAGEREF _Toc56510655 \h </w:instrText>
             </w:r>
             <w:r>
               <w:rPr>
@@ -953,7 +953,7 @@
               <w:noProof/>
             </w:rPr>
           </w:pPr>
-          <w:hyperlink w:anchor="_Toc56245458" w:history="1">
+          <w:hyperlink w:anchor="_Toc56510656" w:history="1">
             <w:r>
               <w:rPr>
                 <w:rStyle w:val="Hypertextovodkaz"/>
@@ -994,7 +994,7 @@
                 <w:noProof/>
                 <w:webHidden/>
               </w:rPr>
-              <w:instrText xml:space="preserve"> PAGEREF _Toc56245458 \h </w:instrText>
+              <w:instrText xml:space="preserve"> PAGEREF _Toc56510656 \h </w:instrText>
             </w:r>
             <w:r>
               <w:rPr>
@@ -1037,7 +1037,7 @@
               <w:noProof/>
             </w:rPr>
           </w:pPr>
-          <w:hyperlink w:anchor="_Toc56245459" w:history="1">
+          <w:hyperlink w:anchor="_Toc56510657" w:history="1">
             <w:r>
               <w:rPr>
                 <w:rStyle w:val="Hypertextovodkaz"/>
@@ -1078,7 +1078,7 @@
                 <w:noProof/>
                 <w:webHidden/>
               </w:rPr>
-              <w:instrText xml:space="preserve"> PAGEREF _Toc56245459 \h </w:instrText>
+              <w:instrText xml:space="preserve"> PAGEREF _Toc56510657 \h </w:instrText>
             </w:r>
             <w:r>
               <w:rPr>
@@ -1121,7 +1121,7 @@
               <w:noProof/>
             </w:rPr>
           </w:pPr>
-          <w:hyperlink w:anchor="_Toc56245460" w:history="1">
+          <w:hyperlink w:anchor="_Toc56510658" w:history="1">
             <w:r>
               <w:rPr>
                 <w:rStyle w:val="Hypertextovodkaz"/>
@@ -1162,7 +1162,7 @@
                 <w:noProof/>
                 <w:webHidden/>
               </w:rPr>
-              <w:instrText xml:space="preserve"> PAGEREF _Toc56245460 \h </w:instrText>
+              <w:instrText xml:space="preserve"> PAGEREF _Toc56510658 \h </w:instrText>
             </w:r>
             <w:r>
               <w:rPr>
@@ -1205,7 +1205,7 @@
               <w:noProof/>
             </w:rPr>
           </w:pPr>
-          <w:hyperlink w:anchor="_Toc56245461" w:history="1">
+          <w:hyperlink w:anchor="_Toc56510659" w:history="1">
             <w:r>
               <w:rPr>
                 <w:rStyle w:val="Hypertextovodkaz"/>
@@ -1246,7 +1246,7 @@
                 <w:noProof/>
                 <w:webHidden/>
               </w:rPr>
-              <w:instrText xml:space="preserve"> PAGEREF _Toc56245461 \h </w:instrText>
+              <w:instrText xml:space="preserve"> PAGEREF _Toc56510659 \h </w:instrText>
             </w:r>
             <w:r>
               <w:rPr>
@@ -1289,7 +1289,7 @@
               <w:noProof/>
             </w:rPr>
           </w:pPr>
-          <w:hyperlink w:anchor="_Toc56245462" w:history="1">
+          <w:hyperlink w:anchor="_Toc56510660" w:history="1">
             <w:r>
               <w:rPr>
                 <w:rStyle w:val="Hypertextovodkaz"/>
@@ -1330,7 +1330,7 @@
                 <w:noProof/>
                 <w:webHidden/>
               </w:rPr>
-              <w:instrText xml:space="preserve"> PAGEREF _Toc56245462 \h </w:instrText>
+              <w:instrText xml:space="preserve"> PAGEREF _Toc56510660 \h </w:instrText>
             </w:r>
             <w:r>
               <w:rPr>
@@ -1350,7 +1350,7 @@
                 <w:noProof/>
                 <w:webHidden/>
               </w:rPr>
-              <w:t>4</w:t>
+              <w:t>3</w:t>
             </w:r>
             <w:r>
               <w:rPr>
@@ -1373,7 +1373,7 @@
               <w:noProof/>
             </w:rPr>
           </w:pPr>
-          <w:hyperlink w:anchor="_Toc56245463" w:history="1">
+          <w:hyperlink w:anchor="_Toc56510661" w:history="1">
             <w:r>
               <w:rPr>
                 <w:rStyle w:val="Hypertextovodkaz"/>
@@ -1414,7 +1414,7 @@
                 <w:noProof/>
                 <w:webHidden/>
               </w:rPr>
-              <w:instrText xml:space="preserve"> PAGEREF _Toc56245463 \h </w:instrText>
+              <w:instrText xml:space="preserve"> PAGEREF _Toc56510661 \h </w:instrText>
             </w:r>
             <w:r>
               <w:rPr>
@@ -1457,7 +1457,7 @@
               <w:noProof/>
             </w:rPr>
           </w:pPr>
-          <w:hyperlink w:anchor="_Toc56245464" w:history="1">
+          <w:hyperlink w:anchor="_Toc56510662" w:history="1">
             <w:r>
               <w:rPr>
                 <w:rStyle w:val="Hypertextovodkaz"/>
@@ -1498,7 +1498,7 @@
                 <w:noProof/>
                 <w:webHidden/>
               </w:rPr>
-              <w:instrText xml:space="preserve"> PAGEREF _Toc56245464 \h </w:instrText>
+              <w:instrText xml:space="preserve"> PAGEREF _Toc56510662 \h </w:instrText>
             </w:r>
             <w:r>
               <w:rPr>
@@ -1541,7 +1541,7 @@
               <w:noProof/>
             </w:rPr>
           </w:pPr>
-          <w:hyperlink w:anchor="_Toc56245465" w:history="1">
+          <w:hyperlink w:anchor="_Toc56510663" w:history="1">
             <w:r>
               <w:rPr>
                 <w:rStyle w:val="Hypertextovodkaz"/>
@@ -1582,7 +1582,7 @@
                 <w:noProof/>
                 <w:webHidden/>
               </w:rPr>
-              <w:instrText xml:space="preserve"> PAGEREF _Toc56245465 \h </w:instrText>
+              <w:instrText xml:space="preserve"> PAGEREF _Toc56510663 \h </w:instrText>
             </w:r>
             <w:r>
               <w:rPr>
@@ -1625,7 +1625,7 @@
               <w:noProof/>
             </w:rPr>
           </w:pPr>
-          <w:hyperlink w:anchor="_Toc56245466" w:history="1">
+          <w:hyperlink w:anchor="_Toc56510664" w:history="1">
             <w:r>
               <w:rPr>
                 <w:rStyle w:val="Hypertextovodkaz"/>
@@ -1666,7 +1666,7 @@
                 <w:noProof/>
                 <w:webHidden/>
               </w:rPr>
-              <w:instrText xml:space="preserve"> PAGEREF _Toc56245466 \h </w:instrText>
+              <w:instrText xml:space="preserve"> PAGEREF _Toc56510664 \h </w:instrText>
             </w:r>
             <w:r>
               <w:rPr>
@@ -1709,7 +1709,7 @@
               <w:noProof/>
             </w:rPr>
           </w:pPr>
-          <w:hyperlink w:anchor="_Toc56245467" w:history="1">
+          <w:hyperlink w:anchor="_Toc56510665" w:history="1">
             <w:r>
               <w:rPr>
                 <w:rStyle w:val="Hypertextovodkaz"/>
@@ -1750,7 +1750,91 @@
                 <w:noProof/>
                 <w:webHidden/>
               </w:rPr>
-              <w:instrText xml:space="preserve"> PAGEREF _Toc56245467 \h </w:instrText>
+              <w:instrText xml:space="preserve"> PAGEREF _Toc56510665 \h </w:instrText>
+            </w:r>
+            <w:r>
+              <w:rPr>
+                <w:noProof/>
+                <w:webHidden/>
+              </w:rPr>
+            </w:r>
+            <w:r>
+              <w:rPr>
+                <w:noProof/>
+                <w:webHidden/>
+              </w:rPr>
+              <w:fldChar w:fldCharType="separate"/>
+            </w:r>
+            <w:r>
+              <w:rPr>
+                <w:noProof/>
+                <w:webHidden/>
+              </w:rPr>
+              <w:t>5</w:t>
+            </w:r>
+            <w:r>
+              <w:rPr>
+                <w:noProof/>
+                <w:webHidden/>
+              </w:rPr>
+              <w:fldChar w:fldCharType="end"/>
+            </w:r>
+          </w:hyperlink>
+        </w:p>
+        <w:p>
+          <w:pPr>
+            <w:pStyle w:val="Obsah3"/>
+            <w:tabs>
+              <w:tab w:val="left" w:pos="1320"/>
+              <w:tab w:val="right" w:leader="dot" w:pos="9062"/>
+            </w:tabs>
+            <w:rPr>
+              <w:rFonts w:cstheme="minorBidi"/>
+              <w:noProof/>
+            </w:rPr>
+          </w:pPr>
+          <w:hyperlink w:anchor="_Toc56510666" w:history="1">
+            <w:r>
+              <w:rPr>
+                <w:rStyle w:val="Hypertextovodkaz"/>
+                <w:noProof/>
+              </w:rPr>
+              <w:t>2.3.3</w:t>
+            </w:r>
+            <w:r>
+              <w:rPr>
+                <w:rFonts w:cstheme="minorBidi"/>
+                <w:noProof/>
+              </w:rPr>
+              <w:tab/>
+            </w:r>
+            <w:r>
+              <w:rPr>
+                <w:rStyle w:val="Hypertextovodkaz"/>
+                <w:noProof/>
+              </w:rPr>
+              <w:t>Směny</w:t>
+            </w:r>
+            <w:r>
+              <w:rPr>
+                <w:noProof/>
+                <w:webHidden/>
+              </w:rPr>
+              <w:tab/>
+            </w:r>
+            <w:r>
+              <w:rPr>
+                <w:noProof/>
+                <w:webHidden/>
+              </w:rPr>
+              <w:fldChar w:fldCharType="begin"/>
+            </w:r>
+            <w:r>
+              <w:rPr>
+                <w:noProof/>
+                <w:webHidden/>
+              </w:rPr>
+              <w:instrText xml:space="preserve"> PAGEREF _Toc56510666 \h </w:instrText>
             </w:r>
             <w:r>
               <w:rPr>
@@ -1793,7 +1877,7 @@
               <w:noProof/>
             </w:rPr>
           </w:pPr>
-          <w:hyperlink w:anchor="_Toc56245468" w:history="1">
+          <w:hyperlink w:anchor="_Toc56510667" w:history="1">
             <w:r>
               <w:rPr>
                 <w:rStyle w:val="Hypertextovodkaz"/>
@@ -1834,7 +1918,7 @@
                 <w:noProof/>
                 <w:webHidden/>
               </w:rPr>
-              <w:instrText xml:space="preserve"> PAGEREF _Toc56245468 \h </w:instrText>
+              <w:instrText xml:space="preserve"> PAGEREF _Toc56510667 \h </w:instrText>
             </w:r>
             <w:r>
               <w:rPr>
@@ -1877,7 +1961,7 @@
               <w:noProof/>
             </w:rPr>
           </w:pPr>
-          <w:hyperlink w:anchor="_Toc56245469" w:history="1">
+          <w:hyperlink w:anchor="_Toc56510668" w:history="1">
             <w:r>
               <w:rPr>
                 <w:rStyle w:val="Hypertextovodkaz"/>
@@ -1918,7 +2002,91 @@
                 <w:noProof/>
                 <w:webHidden/>
               </w:rPr>
-              <w:instrText xml:space="preserve"> PAGEREF _Toc56245469 \h </w:instrText>
+              <w:instrText xml:space="preserve"> PAGEREF _Toc56510668 \h </w:instrText>
+            </w:r>
+            <w:r>
+              <w:rPr>
+                <w:noProof/>
+                <w:webHidden/>
+              </w:rPr>
+            </w:r>
+            <w:r>
+              <w:rPr>
+                <w:noProof/>
+                <w:webHidden/>
+              </w:rPr>
+              <w:fldChar w:fldCharType="separate"/>
+            </w:r>
+            <w:r>
+              <w:rPr>
+                <w:noProof/>
+                <w:webHidden/>
+              </w:rPr>
+              <w:t>6</w:t>
+            </w:r>
+            <w:r>
+              <w:rPr>
+                <w:noProof/>
+                <w:webHidden/>
+              </w:rPr>
+              <w:fldChar w:fldCharType="end"/>
+            </w:r>
+          </w:hyperlink>
+        </w:p>
+        <w:p>
+          <w:pPr>
+            <w:pStyle w:val="Obsah3"/>
+            <w:tabs>
+              <w:tab w:val="left" w:pos="1320"/>
+              <w:tab w:val="right" w:leader="dot" w:pos="9062"/>
+            </w:tabs>
+            <w:rPr>
+              <w:rFonts w:cstheme="minorBidi"/>
+              <w:noProof/>
+            </w:rPr>
+          </w:pPr>
+          <w:hyperlink w:anchor="_Toc56510669" w:history="1">
+            <w:r>
+              <w:rPr>
+                <w:rStyle w:val="Hypertextovodkaz"/>
+                <w:noProof/>
+              </w:rPr>
+              <w:t>3.1.1</w:t>
+            </w:r>
+            <w:r>
+              <w:rPr>
+                <w:rFonts w:cstheme="minorBidi"/>
+                <w:noProof/>
+              </w:rPr>
+              <w:tab/>
+            </w:r>
+            <w:r>
+              <w:rPr>
+                <w:rStyle w:val="Hypertextovodkaz"/>
+                <w:noProof/>
+              </w:rPr>
+              <w:t>Metriky</w:t>
+            </w:r>
+            <w:r>
+              <w:rPr>
+                <w:noProof/>
+                <w:webHidden/>
+              </w:rPr>
+              <w:tab/>
+            </w:r>
+            <w:r>
+              <w:rPr>
+                <w:noProof/>
+                <w:webHidden/>
+              </w:rPr>
+              <w:fldChar w:fldCharType="begin"/>
+            </w:r>
+            <w:r>
+              <w:rPr>
+                <w:noProof/>
+                <w:webHidden/>
+              </w:rPr>
+              <w:instrText xml:space="preserve"> PAGEREF _Toc56510669 \h </w:instrText>
             </w:r>
             <w:r>
               <w:rPr>
@@ -1961,7 +2129,7 @@
               <w:noProof/>
             </w:rPr>
           </w:pPr>
-          <w:hyperlink w:anchor="_Toc56245470" w:history="1">
+          <w:hyperlink w:anchor="_Toc56510670" w:history="1">
             <w:r>
               <w:rPr>
                 <w:rStyle w:val="Hypertextovodkaz"/>
@@ -2002,7 +2170,91 @@
                 <w:noProof/>
                 <w:webHidden/>
               </w:rPr>
-              <w:instrText xml:space="preserve"> PAGEREF _Toc56245470 \h </w:instrText>
+              <w:instrText xml:space="preserve"> PAGEREF _Toc56510670 \h </w:instrText>
+            </w:r>
+            <w:r>
+              <w:rPr>
+                <w:noProof/>
+                <w:webHidden/>
+              </w:rPr>
+            </w:r>
+            <w:r>
+              <w:rPr>
+                <w:noProof/>
+                <w:webHidden/>
+              </w:rPr>
+              <w:fldChar w:fldCharType="separate"/>
+            </w:r>
+            <w:r>
+              <w:rPr>
+                <w:noProof/>
+                <w:webHidden/>
+              </w:rPr>
+              <w:t>7</w:t>
+            </w:r>
+            <w:r>
+              <w:rPr>
+                <w:noProof/>
+                <w:webHidden/>
+              </w:rPr>
+              <w:fldChar w:fldCharType="end"/>
+            </w:r>
+          </w:hyperlink>
+        </w:p>
+        <w:p>
+          <w:pPr>
+            <w:pStyle w:val="Obsah2"/>
+            <w:tabs>
+              <w:tab w:val="left" w:pos="880"/>
+              <w:tab w:val="right" w:leader="dot" w:pos="9062"/>
+            </w:tabs>
+            <w:rPr>
+              <w:rFonts w:cstheme="minorBidi"/>
+              <w:noProof/>
+            </w:rPr>
+          </w:pPr>
+          <w:hyperlink w:anchor="_Toc56510671" w:history="1">
+            <w:r>
+              <w:rPr>
+                <w:rStyle w:val="Hypertextovodkaz"/>
+                <w:noProof/>
+              </w:rPr>
+              <w:t>3.3</w:t>
+            </w:r>
+            <w:r>
+              <w:rPr>
+                <w:rFonts w:cstheme="minorBidi"/>
+                <w:noProof/>
+              </w:rPr>
+              <w:tab/>
+            </w:r>
+            <w:r>
+              <w:rPr>
+                <w:rStyle w:val="Hypertextovodkaz"/>
+                <w:noProof/>
+              </w:rPr>
+              <w:t>Petriho síť</w:t>
+            </w:r>
+            <w:r>
+              <w:rPr>
+                <w:noProof/>
+                <w:webHidden/>
+              </w:rPr>
+              <w:tab/>
+            </w:r>
+            <w:r>
+              <w:rPr>
+                <w:noProof/>
+                <w:webHidden/>
+              </w:rPr>
+              <w:fldChar w:fldCharType="begin"/>
+            </w:r>
+            <w:r>
+              <w:rPr>
+                <w:noProof/>
+                <w:webHidden/>
+              </w:rPr>
+              <w:instrText xml:space="preserve"> PAGEREF _Toc56510671 \h </w:instrText>
             </w:r>
             <w:r>
               <w:rPr>
@@ -2045,7 +2297,7 @@
               <w:noProof/>
             </w:rPr>
           </w:pPr>
-          <w:hyperlink w:anchor="_Toc56245471" w:history="1">
+          <w:hyperlink w:anchor="_Toc56510672" w:history="1">
             <w:r>
               <w:rPr>
                 <w:rStyle w:val="Hypertextovodkaz"/>
@@ -2086,7 +2338,7 @@
                 <w:noProof/>
                 <w:webHidden/>
               </w:rPr>
-              <w:instrText xml:space="preserve"> PAGEREF _Toc56245471 \h </w:instrText>
+              <w:instrText xml:space="preserve"> PAGEREF _Toc56510672 \h </w:instrText>
             </w:r>
             <w:r>
               <w:rPr>
@@ -2106,7 +2358,7 @@
                 <w:noProof/>
                 <w:webHidden/>
               </w:rPr>
-              <w:t>8</w:t>
+              <w:t>9</w:t>
             </w:r>
             <w:r>
               <w:rPr>
@@ -2129,7 +2381,7 @@
               <w:noProof/>
             </w:rPr>
           </w:pPr>
-          <w:hyperlink w:anchor="_Toc56245472" w:history="1">
+          <w:hyperlink w:anchor="_Toc56510673" w:history="1">
             <w:r>
               <w:rPr>
                 <w:rStyle w:val="Hypertextovodkaz"/>
@@ -2170,7 +2422,7 @@
                 <w:noProof/>
                 <w:webHidden/>
               </w:rPr>
-              <w:instrText xml:space="preserve"> PAGEREF _Toc56245472 \h </w:instrText>
+              <w:instrText xml:space="preserve"> PAGEREF _Toc56510673 \h </w:instrText>
             </w:r>
             <w:r>
               <w:rPr>
@@ -2190,7 +2442,7 @@
                 <w:noProof/>
                 <w:webHidden/>
               </w:rPr>
-              <w:t>9</w:t>
+              <w:t>10</w:t>
             </w:r>
             <w:r>
               <w:rPr>
@@ -2213,7 +2465,7 @@
               <w:noProof/>
             </w:rPr>
           </w:pPr>
-          <w:hyperlink w:anchor="_Toc56245473" w:history="1">
+          <w:hyperlink w:anchor="_Toc56510674" w:history="1">
             <w:r>
               <w:rPr>
                 <w:rStyle w:val="Hypertextovodkaz"/>
@@ -2254,7 +2506,7 @@
                 <w:noProof/>
                 <w:webHidden/>
               </w:rPr>
-              <w:instrText xml:space="preserve"> PAGEREF _Toc56245473 \h </w:instrText>
+              <w:instrText xml:space="preserve"> PAGEREF _Toc56510674 \h </w:instrText>
             </w:r>
             <w:r>
               <w:rPr>
@@ -2274,7 +2526,7 @@
                 <w:noProof/>
                 <w:webHidden/>
               </w:rPr>
-              <w:t>10</w:t>
+              <w:t>11</w:t>
             </w:r>
             <w:r>
               <w:rPr>
@@ -2297,7 +2549,7 @@
               <w:noProof/>
             </w:rPr>
           </w:pPr>
-          <w:hyperlink w:anchor="_Toc56245474" w:history="1">
+          <w:hyperlink w:anchor="_Toc56510675" w:history="1">
             <w:r>
               <w:rPr>
                 <w:rStyle w:val="Hypertextovodkaz"/>
@@ -2338,7 +2590,7 @@
                 <w:noProof/>
                 <w:webHidden/>
               </w:rPr>
-              <w:instrText xml:space="preserve"> PAGEREF _Toc56245474 \h </w:instrText>
+              <w:instrText xml:space="preserve"> PAGEREF _Toc56510675 \h </w:instrText>
             </w:r>
             <w:r>
               <w:rPr>
@@ -2358,7 +2610,7 @@
                 <w:noProof/>
                 <w:webHidden/>
               </w:rPr>
-              <w:t>11</w:t>
+              <w:t>12</w:t>
             </w:r>
             <w:r>
               <w:rPr>
@@ -2402,7 +2654,7 @@
           <w:numId w:val="31"/>
         </w:numPr>
       </w:pPr>
-      <w:bookmarkStart w:id="0" w:name="_Toc56245452"/>
+      <w:bookmarkStart w:id="0" w:name="_Toc56510650"/>
       <w:r>
         <w:lastRenderedPageBreak/>
         <w:t>Úvod a motivace</w:t>
@@ -2419,7 +2671,7 @@
       <w:pPr>
         <w:pStyle w:val="Nadpis1"/>
       </w:pPr>
-      <w:bookmarkStart w:id="1" w:name="_Toc56245453"/>
+      <w:bookmarkStart w:id="1" w:name="_Toc56510651"/>
       <w:r>
         <w:lastRenderedPageBreak/>
         <w:t>Výroba mimosilniční pneumatiky</w:t>
@@ -2433,7 +2685,7 @@
       <w:pPr>
         <w:pStyle w:val="Nadpis2"/>
       </w:pPr>
-      <w:bookmarkStart w:id="2" w:name="_Toc56245454"/>
+      <w:bookmarkStart w:id="2" w:name="_Toc56510652"/>
       <w:r>
         <w:t>Proces výroby</w:t>
       </w:r>
@@ -2443,7 +2695,7 @@
       <w:pPr>
         <w:pStyle w:val="Nadpis3"/>
       </w:pPr>
-      <w:bookmarkStart w:id="3" w:name="_Toc56245455"/>
+      <w:bookmarkStart w:id="3" w:name="_Toc56510653"/>
       <w:r>
         <w:t>Základní suroviny</w:t>
       </w:r>
@@ -2454,14 +2706,14 @@
         <w:t>Hlavní suroviny pro výrobu pneumatiky je přírodní a syntetický kaučuk. Čištěný a koagulovaný kaučuk je dopraven do továrny, kde je skladován spolu s ostatními surovinami. Každý vzorek je zaslán do laboratoře, kde se hodnotí jeho kvalita a vlastnosti.</w:t>
       </w:r>
       <w:r>
-        <w:t xml:space="preserve"> Pokud je vzorek vadný, je várka uložena do skladu zmetků.</w:t>
+        <w:t xml:space="preserve"> </w:t>
       </w:r>
     </w:p>
     <w:p>
       <w:pPr>
         <w:pStyle w:val="Nadpis3"/>
       </w:pPr>
-      <w:bookmarkStart w:id="4" w:name="_Toc56245456"/>
+      <w:bookmarkStart w:id="4" w:name="_Toc56510654"/>
       <w:r>
         <w:t>Míchárna</w:t>
       </w:r>
@@ -2474,17 +2726,14 @@
     </w:p>
     <w:p>
       <w:r>
-        <w:t>Hotová směs se vytláčí do plátů a ochlazuje, pláty se ukládají do palet, které jsou označeny a uloženy na sklad. Před uvolněním do další výroby je opět pro každou dávku odebrán vzorek pro laboratorní testy.</w:t>
-      </w:r>
-      <w:r>
-        <w:t xml:space="preserve"> Pokud je vzorek vadný, je várka uložena do skladu zmetků.</w:t>
+        <w:t xml:space="preserve">Hotová směs se vytláčí do plátů a ochlazuje, pláty se ukládají do palet, které jsou označeny a uloženy na sklad. </w:t>
       </w:r>
     </w:p>
     <w:p>
       <w:pPr>
         <w:pStyle w:val="Nadpis3"/>
       </w:pPr>
-      <w:bookmarkStart w:id="5" w:name="_Toc56245457"/>
+      <w:bookmarkStart w:id="5" w:name="_Toc56510655"/>
       <w:r>
         <w:t>Příprava polotovarů</w:t>
       </w:r>
@@ -2502,7 +2751,7 @@
       <w:pPr>
         <w:pStyle w:val="Nadpis3"/>
       </w:pPr>
-      <w:bookmarkStart w:id="6" w:name="_Toc56245458"/>
+      <w:bookmarkStart w:id="6" w:name="_Toc56510656"/>
       <w:r>
         <w:t>Vytlačování a válcování</w:t>
       </w:r>
@@ -2522,7 +2771,7 @@
       <w:pPr>
         <w:pStyle w:val="Nadpis3"/>
       </w:pPr>
-      <w:bookmarkStart w:id="7" w:name="_Toc56245459"/>
+      <w:bookmarkStart w:id="7" w:name="_Toc56510657"/>
       <w:r>
         <w:t>Pogumování kordu</w:t>
       </w:r>
@@ -2537,7 +2786,7 @@
       <w:pPr>
         <w:pStyle w:val="Nadpis3"/>
       </w:pPr>
-      <w:bookmarkStart w:id="8" w:name="_Toc56245460"/>
+      <w:bookmarkStart w:id="8" w:name="_Toc56510658"/>
       <w:r>
         <w:t>Příprava patních lan</w:t>
       </w:r>
@@ -2555,7 +2804,7 @@
       <w:pPr>
         <w:pStyle w:val="Nadpis3"/>
       </w:pPr>
-      <w:bookmarkStart w:id="9" w:name="_Toc56245461"/>
+      <w:bookmarkStart w:id="9" w:name="_Toc56510659"/>
       <w:r>
         <w:t>Konfekce</w:t>
       </w:r>
@@ -2570,9 +2819,8 @@
       <w:pPr>
         <w:pStyle w:val="Nadpis3"/>
       </w:pPr>
-      <w:bookmarkStart w:id="10" w:name="_Toc56245462"/>
-      <w:r>
-        <w:lastRenderedPageBreak/>
+      <w:bookmarkStart w:id="10" w:name="_Toc56510660"/>
+      <w:r>
         <w:t>Vulkanizace</w:t>
       </w:r>
       <w:bookmarkEnd w:id="10"/>
@@ -2586,8 +2834,9 @@
       <w:pPr>
         <w:pStyle w:val="Nadpis3"/>
       </w:pPr>
-      <w:bookmarkStart w:id="11" w:name="_Toc56245463"/>
-      <w:r>
+      <w:bookmarkStart w:id="11" w:name="_Toc56510661"/>
+      <w:r>
+        <w:lastRenderedPageBreak/>
         <w:t>Dokončení a kontrola</w:t>
       </w:r>
       <w:bookmarkEnd w:id="11"/>
@@ -2604,7 +2853,7 @@
       <w:pPr>
         <w:pStyle w:val="Nadpis2"/>
       </w:pPr>
-      <w:bookmarkStart w:id="12" w:name="_Toc56245464"/>
+      <w:bookmarkStart w:id="12" w:name="_Toc56510662"/>
       <w:r>
         <w:t>Diagram výroby</w:t>
       </w:r>
@@ -2633,7 +2882,7 @@
                     </pic:cNvPicPr>
                   </pic:nvPicPr>
                   <pic:blipFill>
-                    <a:blip r:embed="rId7">
+                    <a:blip r:embed="rId9">
                       <a:extLst>
                         <a:ext uri="{28A0092B-C50C-407E-A947-70E740481C1C}">
                           <a14:useLocalDpi xmlns:a14="http://schemas.microsoft.com/office/drawing/2010/main" val="0"/>
@@ -2669,7 +2918,7 @@
       <w:pPr>
         <w:pStyle w:val="Nadpis2"/>
       </w:pPr>
-      <w:bookmarkStart w:id="13" w:name="_Toc56245465"/>
+      <w:bookmarkStart w:id="13" w:name="_Toc56510663"/>
       <w:r>
         <w:t>Důležitá data z</w:t>
       </w:r>
@@ -2685,7 +2934,7 @@
       <w:pPr>
         <w:pStyle w:val="Nadpis3"/>
       </w:pPr>
-      <w:bookmarkStart w:id="14" w:name="_Toc56245466"/>
+      <w:bookmarkStart w:id="14" w:name="_Toc56510664"/>
       <w:r>
         <w:t>Trvání činností</w:t>
       </w:r>
@@ -2707,7 +2956,6 @@
         <w:gridCol w:w="1980"/>
         <w:gridCol w:w="1590"/>
         <w:gridCol w:w="1670"/>
-        <w:gridCol w:w="1418"/>
       </w:tblGrid>
       <w:tr>
         <w:trPr>
@@ -2793,44 +3041,7 @@
                 <w:b/>
                 <w:bCs/>
               </w:rPr>
-              <w:t>Čekání</w:t>
-            </w:r>
-            <w:r>
-              <w:rPr>
-                <w:b/>
-                <w:bCs/>
-              </w:rPr>
-              <w:t xml:space="preserve"> na skladě </w:t>
-            </w:r>
-            <w:r>
-              <w:rPr>
-                <w:b/>
-                <w:bCs/>
-              </w:rPr>
-              <w:t>(min)</w:t>
-            </w:r>
-          </w:p>
-        </w:tc>
-        <w:tc>
-          <w:tcPr>
-            <w:tcW w:w="1418" w:type="dxa"/>
-            <w:shd w:val="clear" w:color="auto" w:fill="D9DFEF" w:themeFill="accent1" w:themeFillTint="33"/>
-            <w:vAlign w:val="center"/>
-          </w:tcPr>
-          <w:p>
-            <w:pPr>
-              <w:jc w:val="center"/>
-              <w:rPr>
-                <w:b/>
-                <w:bCs/>
-              </w:rPr>
-            </w:pPr>
-            <w:r>
-              <w:rPr>
-                <w:b/>
-                <w:bCs/>
-              </w:rPr>
-              <w:t>Počet pracovníků</w:t>
+              <w:t>Čekání na skladě (min)</w:t>
             </w:r>
           </w:p>
         </w:tc>
@@ -2861,6 +3072,13 @@
               </w:rPr>
               <w:t>Míchárna</w:t>
             </w:r>
+            <w:r>
+              <w:rPr>
+                <w:b/>
+                <w:bCs/>
+              </w:rPr>
+              <w:t xml:space="preserve"> 1</w:t>
+            </w:r>
           </w:p>
         </w:tc>
         <w:tc>
@@ -2881,7 +3099,7 @@
                 <w:b/>
                 <w:bCs/>
               </w:rPr>
-              <w:t>819</w:t>
+              <w:t>266</w:t>
             </w:r>
           </w:p>
         </w:tc>
@@ -2903,29 +3121,7 @@
                 <w:b/>
                 <w:bCs/>
               </w:rPr>
-              <w:t>1440</w:t>
-            </w:r>
-          </w:p>
-        </w:tc>
-        <w:tc>
-          <w:tcPr>
-            <w:tcW w:w="1418" w:type="dxa"/>
-            <w:vAlign w:val="center"/>
-          </w:tcPr>
-          <w:p>
-            <w:pPr>
-              <w:jc w:val="center"/>
-              <w:rPr>
-                <w:b/>
-                <w:bCs/>
-              </w:rPr>
-            </w:pPr>
-            <w:r>
-              <w:rPr>
-                <w:b/>
-                <w:bCs/>
-              </w:rPr>
-              <w:t>3</w:t>
+              <w:t>360</w:t>
             </w:r>
           </w:p>
         </w:tc>
@@ -2954,7 +3150,7 @@
                 <w:b/>
                 <w:bCs/>
               </w:rPr>
-              <w:t>Válcovna - kordy</w:t>
+              <w:t>Míchárna 2</w:t>
             </w:r>
           </w:p>
         </w:tc>
@@ -2976,7 +3172,7 @@
                 <w:b/>
                 <w:bCs/>
               </w:rPr>
-              <w:t>149</w:t>
+              <w:t>193</w:t>
             </w:r>
           </w:p>
         </w:tc>
@@ -2998,29 +3194,7 @@
                 <w:b/>
                 <w:bCs/>
               </w:rPr>
-              <w:t>1200</w:t>
-            </w:r>
-          </w:p>
-        </w:tc>
-        <w:tc>
-          <w:tcPr>
-            <w:tcW w:w="1418" w:type="dxa"/>
-            <w:vAlign w:val="center"/>
-          </w:tcPr>
-          <w:p>
-            <w:pPr>
-              <w:jc w:val="center"/>
-              <w:rPr>
-                <w:b/>
-                <w:bCs/>
-              </w:rPr>
-            </w:pPr>
-            <w:r>
-              <w:rPr>
-                <w:b/>
-                <w:bCs/>
-              </w:rPr>
-              <w:t>7</w:t>
+              <w:t>1440</w:t>
             </w:r>
           </w:p>
         </w:tc>
@@ -3049,7 +3223,7 @@
                 <w:b/>
                 <w:bCs/>
               </w:rPr>
-              <w:t>Válcovna - lana</w:t>
+              <w:t>Válcovna - kordy</w:t>
             </w:r>
           </w:p>
         </w:tc>
@@ -3071,7 +3245,7 @@
                 <w:b/>
                 <w:bCs/>
               </w:rPr>
-              <w:t>113</w:t>
+              <w:t>149</w:t>
             </w:r>
           </w:p>
         </w:tc>
@@ -3093,29 +3267,7 @@
                 <w:b/>
                 <w:bCs/>
               </w:rPr>
-              <w:t>1020</w:t>
-            </w:r>
-          </w:p>
-        </w:tc>
-        <w:tc>
-          <w:tcPr>
-            <w:tcW w:w="1418" w:type="dxa"/>
-            <w:vAlign w:val="center"/>
-          </w:tcPr>
-          <w:p>
-            <w:pPr>
-              <w:jc w:val="center"/>
-              <w:rPr>
-                <w:b/>
-                <w:bCs/>
-              </w:rPr>
-            </w:pPr>
-            <w:r>
-              <w:rPr>
-                <w:b/>
-                <w:bCs/>
-              </w:rPr>
-              <w:t>2</w:t>
+              <w:t>1200</w:t>
             </w:r>
           </w:p>
         </w:tc>
@@ -3144,6 +3296,79 @@
                 <w:b/>
                 <w:bCs/>
               </w:rPr>
+              <w:t>Válcovna - lana</w:t>
+            </w:r>
+          </w:p>
+        </w:tc>
+        <w:tc>
+          <w:tcPr>
+            <w:tcW w:w="1590" w:type="dxa"/>
+            <w:vAlign w:val="center"/>
+          </w:tcPr>
+          <w:p>
+            <w:pPr>
+              <w:jc w:val="center"/>
+              <w:rPr>
+                <w:b/>
+                <w:bCs/>
+              </w:rPr>
+            </w:pPr>
+            <w:r>
+              <w:rPr>
+                <w:b/>
+                <w:bCs/>
+              </w:rPr>
+              <w:t>113</w:t>
+            </w:r>
+          </w:p>
+        </w:tc>
+        <w:tc>
+          <w:tcPr>
+            <w:tcW w:w="1670" w:type="dxa"/>
+            <w:vAlign w:val="center"/>
+          </w:tcPr>
+          <w:p>
+            <w:pPr>
+              <w:jc w:val="center"/>
+              <w:rPr>
+                <w:b/>
+                <w:bCs/>
+              </w:rPr>
+            </w:pPr>
+            <w:r>
+              <w:rPr>
+                <w:b/>
+                <w:bCs/>
+              </w:rPr>
+              <w:t>1020</w:t>
+            </w:r>
+          </w:p>
+        </w:tc>
+      </w:tr>
+      <w:tr>
+        <w:trPr>
+          <w:trHeight w:val="534"/>
+          <w:jc w:val="center"/>
+        </w:trPr>
+        <w:tc>
+          <w:tcPr>
+            <w:tcW w:w="1980" w:type="dxa"/>
+            <w:shd w:val="clear" w:color="auto" w:fill="DFEBF5" w:themeFill="accent2" w:themeFillTint="33"/>
+            <w:vAlign w:val="center"/>
+          </w:tcPr>
+          <w:p>
+            <w:pPr>
+              <w:jc w:val="center"/>
+              <w:rPr>
+                <w:b/>
+                <w:bCs/>
+              </w:rPr>
+            </w:pPr>
+            <w:r>
+              <w:rPr>
+                <w:b/>
+                <w:bCs/>
+              </w:rPr>
               <w:t>Válcovna - běhoun</w:t>
             </w:r>
           </w:p>
@@ -3189,28 +3414,6 @@
                 <w:bCs/>
               </w:rPr>
               <w:t>1140</w:t>
-            </w:r>
-          </w:p>
-        </w:tc>
-        <w:tc>
-          <w:tcPr>
-            <w:tcW w:w="1418" w:type="dxa"/>
-            <w:vAlign w:val="center"/>
-          </w:tcPr>
-          <w:p>
-            <w:pPr>
-              <w:jc w:val="center"/>
-              <w:rPr>
-                <w:b/>
-                <w:bCs/>
-              </w:rPr>
-            </w:pPr>
-            <w:r>
-              <w:rPr>
-                <w:b/>
-                <w:bCs/>
-              </w:rPr>
-              <w:t>7</w:t>
             </w:r>
           </w:p>
         </w:tc>
@@ -3287,28 +3490,6 @@
             </w:r>
           </w:p>
         </w:tc>
-        <w:tc>
-          <w:tcPr>
-            <w:tcW w:w="1418" w:type="dxa"/>
-            <w:vAlign w:val="center"/>
-          </w:tcPr>
-          <w:p>
-            <w:pPr>
-              <w:jc w:val="center"/>
-              <w:rPr>
-                <w:b/>
-                <w:bCs/>
-              </w:rPr>
-            </w:pPr>
-            <w:r>
-              <w:rPr>
-                <w:b/>
-                <w:bCs/>
-              </w:rPr>
-              <w:t>5</w:t>
-            </w:r>
-          </w:p>
-        </w:tc>
       </w:tr>
       <w:tr>
         <w:trPr>
@@ -3382,28 +3563,6 @@
             </w:r>
           </w:p>
         </w:tc>
-        <w:tc>
-          <w:tcPr>
-            <w:tcW w:w="1418" w:type="dxa"/>
-            <w:vAlign w:val="center"/>
-          </w:tcPr>
-          <w:p>
-            <w:pPr>
-              <w:jc w:val="center"/>
-              <w:rPr>
-                <w:b/>
-                <w:bCs/>
-              </w:rPr>
-            </w:pPr>
-            <w:r>
-              <w:rPr>
-                <w:b/>
-                <w:bCs/>
-              </w:rPr>
-              <w:t>4</w:t>
-            </w:r>
-          </w:p>
-        </w:tc>
       </w:tr>
       <w:tr>
         <w:trPr>
@@ -3477,28 +3636,6 @@
             </w:r>
           </w:p>
         </w:tc>
-        <w:tc>
-          <w:tcPr>
-            <w:tcW w:w="1418" w:type="dxa"/>
-            <w:vAlign w:val="center"/>
-          </w:tcPr>
-          <w:p>
-            <w:pPr>
-              <w:jc w:val="center"/>
-              <w:rPr>
-                <w:b/>
-                <w:bCs/>
-              </w:rPr>
-            </w:pPr>
-            <w:r>
-              <w:rPr>
-                <w:b/>
-                <w:bCs/>
-              </w:rPr>
-              <w:t>3</w:t>
-            </w:r>
-          </w:p>
-        </w:tc>
       </w:tr>
       <w:tr>
         <w:trPr>
@@ -3572,33 +3709,11 @@
             </w:r>
           </w:p>
         </w:tc>
-        <w:tc>
-          <w:tcPr>
-            <w:tcW w:w="1418" w:type="dxa"/>
-            <w:vAlign w:val="center"/>
-          </w:tcPr>
-          <w:p>
-            <w:pPr>
-              <w:jc w:val="center"/>
-              <w:rPr>
-                <w:b/>
-                <w:bCs/>
-              </w:rPr>
-            </w:pPr>
-            <w:r>
-              <w:rPr>
-                <w:b/>
-                <w:bCs/>
-              </w:rPr>
-              <w:t>2</w:t>
-            </w:r>
-          </w:p>
-        </w:tc>
       </w:tr>
     </w:tbl>
+    <w:p/>
     <w:p>
       <w:r>
-        <w:lastRenderedPageBreak/>
         <w:t>Údaje uvedené v</w:t>
       </w:r>
       <w:r>
@@ -3618,8 +3733,9 @@
       <w:pPr>
         <w:pStyle w:val="Nadpis3"/>
       </w:pPr>
-      <w:bookmarkStart w:id="15" w:name="_Toc56245467"/>
-      <w:r>
+      <w:bookmarkStart w:id="15" w:name="_Toc56510665"/>
+      <w:r>
+        <w:lastRenderedPageBreak/>
         <w:t>Poruchy</w:t>
       </w:r>
       <w:bookmarkEnd w:id="15"/>
@@ -4308,6 +4424,24 @@
     </w:tbl>
     <w:p/>
     <w:p>
+      <w:pPr>
+        <w:pStyle w:val="Nadpis3"/>
+      </w:pPr>
+      <w:bookmarkStart w:id="16" w:name="_Toc56510666"/>
+      <w:r>
+        <w:t>Směny</w:t>
+      </w:r>
+      <w:bookmarkEnd w:id="16"/>
+    </w:p>
+    <w:p>
+      <w:r>
+        <w:t xml:space="preserve">Pro systém směn jsme nenašli žádná dostupná fakta, jejich existence je tedy hypotetická a zakládá na předpokladu, že směny ve většině výrob existují. Z těchto důvodů jsou tedy směny v modelu naprosto flexibilní a nastavitelné pro každou linku samostatně. </w:t>
+      </w:r>
+    </w:p>
+    <w:p>
+      <w:r>
+        <w:t>Předpokládáme, že plánovat směny pro celý provoz jednotně by nevedlo k plnému využití zdrojů. Jednotlivé části výroby jsou na sobě závislé výstupem jednotlivých polotovarů, ale jsou různě časově náročné. Samostatné plánování směn pro jednotlivé části provozu může tedy přispět k synchronizaci celého procesu.</w:t>
+      </w:r>
       <w:r>
         <w:br w:type="page"/>
       </w:r>
@@ -4316,22 +4450,22 @@
       <w:pPr>
         <w:pStyle w:val="Nadpis1"/>
       </w:pPr>
-      <w:bookmarkStart w:id="16" w:name="_Toc56245468"/>
+      <w:bookmarkStart w:id="17" w:name="_Toc56510667"/>
       <w:r>
         <w:lastRenderedPageBreak/>
         <w:t>Koncepce</w:t>
       </w:r>
-      <w:bookmarkEnd w:id="16"/>
+      <w:bookmarkEnd w:id="17"/>
     </w:p>
     <w:p>
       <w:pPr>
         <w:pStyle w:val="Nadpis2"/>
       </w:pPr>
-      <w:bookmarkStart w:id="17" w:name="_Toc56245469"/>
+      <w:bookmarkStart w:id="18" w:name="_Toc56510668"/>
       <w:r>
         <w:t>Podrobná koncepce výroby</w:t>
       </w:r>
-      <w:bookmarkEnd w:id="17"/>
+      <w:bookmarkEnd w:id="18"/>
     </w:p>
     <w:p>
       <w:r>
@@ -4384,11 +4518,6 @@
       <w:r>
         <w:t>Po výstupu polotovarů z válcovny může zpracování materiálu od konfekce po kontrolu, tedy konec procesu, probíhat opět sériově.</w:t>
       </w:r>
-    </w:p>
-    <w:p>
-      <w:pPr>
-        <w:spacing w:after="0"/>
-      </w:pPr>
     </w:p>
     <w:p>
       <w:r>
@@ -4413,7 +4542,7 @@
                     </pic:cNvPicPr>
                   </pic:nvPicPr>
                   <pic:blipFill>
-                    <a:blip r:embed="rId8">
+                    <a:blip r:embed="rId10">
                       <a:extLst>
                         <a:ext uri="{28A0092B-C50C-407E-A947-70E740481C1C}">
                           <a14:useLocalDpi xmlns:a14="http://schemas.microsoft.com/office/drawing/2010/main" val="0"/>
@@ -4450,18 +4579,37 @@
         <w:t>Finální nízko úrovňový popis procesu výroby, od kterého se přistupuje k implementaci modelu je modelován jako Petriho síť. V ní můžeme podrobněji znázornit trvání činností, vstup poruch, závislosti a proveditelnost jednotlivých přechodů ve výrobě.</w:t>
       </w:r>
     </w:p>
-    <w:p/>
+    <w:p>
+      <w:pPr>
+        <w:pStyle w:val="Nadpis3"/>
+      </w:pPr>
+      <w:bookmarkStart w:id="19" w:name="_Toc56510669"/>
+      <w:r>
+        <w:t>Metriky</w:t>
+      </w:r>
+      <w:bookmarkEnd w:id="19"/>
+    </w:p>
+    <w:p>
+      <w:r>
+        <w:t xml:space="preserve">Neznáme přesné množství materiálu na vstupu / hotových výrobků na výstupu. </w:t>
+      </w:r>
+    </w:p>
+    <w:p>
+      <w:r>
+        <w:t>Důležité data jsou pro nás tedy např.: počet transakcí schopných projít celým procesem za určitý čas; čas strávený transakcí v systému; využití jednotlivých částí výroby; vliv poruch na výrobu.</w:t>
+      </w:r>
+    </w:p>
     <w:p/>
     <w:p>
       <w:pPr>
         <w:pStyle w:val="Nadpis2"/>
       </w:pPr>
-      <w:bookmarkStart w:id="18" w:name="_Toc56245470"/>
+      <w:bookmarkStart w:id="20" w:name="_Toc56510670"/>
       <w:r>
         <w:lastRenderedPageBreak/>
         <w:t>Koncepce poruch</w:t>
       </w:r>
-      <w:bookmarkEnd w:id="18"/>
+      <w:bookmarkEnd w:id="20"/>
     </w:p>
     <w:p>
       <w:r>
@@ -4470,12 +4618,27 @@
     </w:p>
     <w:p>
       <w:r>
-        <w:t>Z celkového času prostoje poruchy za rok můžeme tedy určit, jak velký časový prostoj způsobila ve výrobě porucha v průměru za jeden den. Tímto způsobem tedy modelujeme příchod poruch pro všechny poruchy stejný – v průměru bude každá porucha přicházet jednou denně. Pro každou poruchu se však bude lišit čas, na který zabere linku. Tímto vyjádříme její závažnost. Na validitu modelu by toto zjednodušení při dostatečně dlouhém běhu simulace nemělo mít vliv.</w:t>
+        <w:t>Z celkového času prostoje</w:t>
+      </w:r>
+      <w:r>
+        <w:t xml:space="preserve"> způsobeného</w:t>
+      </w:r>
+      <w:r>
+        <w:t xml:space="preserve"> poruch</w:t>
+      </w:r>
+      <w:r>
+        <w:t>ou</w:t>
+      </w:r>
+      <w:r>
+        <w:t xml:space="preserve"> za rok můžeme určit, jak velký časový prostoj způsobila ve výrobě porucha v průměru za jeden den. Tímto způsobem tedy modelujeme příchod poruch pro všechny poruchy stejný – v průměru bude každá porucha přicházet jednou denně. Pro každou poruchu se však bude lišit čas, na který zabere linku. Tímto vyjádříme její závažnost. Na validitu modelu by toto zjednodušení při dostatečně dlouhém běhu simulace nemělo mít vliv.</w:t>
       </w:r>
     </w:p>
     <w:p>
       <w:r>
-        <w:t>Příchod každé poruchy je tedy 1 den (1440 minut) podle exponenciálního rozložen</w:t>
+        <w:t>Průměrný p</w:t>
+      </w:r>
+      <w:r>
+        <w:t>říchod každé poruchy je tedy 1 den (1440 minut) podle exponenciálního rozložen</w:t>
       </w:r>
       <w:r>
         <w:t>í. Její trvání podle druhu poruchy je pro každé zabrání linky následovné</w:t>
@@ -4487,7 +4650,6 @@
         <w:t>:</w:t>
       </w:r>
     </w:p>
-    <w:p/>
     <w:tbl>
       <w:tblPr>
         <w:tblStyle w:val="Mkatabulky"/>
@@ -5043,9 +5205,60 @@
       <w:pPr>
         <w:pStyle w:val="Nadpis2"/>
       </w:pPr>
+      <w:bookmarkStart w:id="21" w:name="_Toc56510671"/>
       <w:r>
         <w:t>Petriho síť</w:t>
       </w:r>
+      <w:bookmarkEnd w:id="21"/>
+    </w:p>
+    <w:p>
+      <w:r>
+        <w:t xml:space="preserve">Petriho síť podrobně znázorňuje koncepci procesu výroby na co nejnižší úrovni. Měla by z ní být jasná posloupnost procesů, jejich časová návaznost, cesta transakce celým procesem výroby i vstup poruch. </w:t>
+      </w:r>
+    </w:p>
+    <w:p>
+      <w:r>
+        <w:t>Příchod transakcí do systému se děje cyklicky na první lince výroby – míchárně prvního stupně. Tato část výroby se od započetí výroby nezastavuje a vytváří transakce, které poté, ovlivněné časovými zpožděními mezi linkami, prochází zbytkem systému, dokud ho po dokončení kontroly a tedy celého výrobního procesu neopustí.</w:t>
+      </w:r>
+    </w:p>
+    <w:p>
+      <w:r>
+        <w:t>Příchod transakcí je modelován tímto způsobem kvůli absenci jakýchkoliv faktů o frekvenci objednávek dané výroby. Vytížení první linky je tedy předpokládáno na 100%.</w:t>
+      </w:r>
+    </w:p>
+    <w:p>
+      <w:r>
+        <w:t xml:space="preserve">Poruchy, jak je zmíněno v jejich koncepci, přichází na linky v intervalech daných exponenciálním rozložením. Porucha linku ovlivní tím způsobem, že prodlouží dobu její obsluhy dle </w:t>
+      </w:r>
+      <w:r>
+        <w:t>její</w:t>
+      </w:r>
+      <w:r>
+        <w:t xml:space="preserve"> </w:t>
+      </w:r>
+      <w:r>
+        <w:t>závažnosti</w:t>
+      </w:r>
+      <w:r>
+        <w:t xml:space="preserve"> </w:t>
+      </w:r>
+      <w:r>
+        <w:br/>
+      </w:r>
+      <w:r>
+        <w:t>a o něco zpozdí celý proces.</w:t>
+      </w:r>
+    </w:p>
+    <w:p>
+      <w:r>
+        <w:t>Pro přehlednost nejsou v Petriho síti modelovány směny, které ale v simulačním modelu implementovány jsou. Směna je přirozeně časový interval dne, kdy je linka v provozu, zbývající čas dne linka není k dispozici. (př.: směna dlouhá 10 hodin – linka pracuje 10 hodin, poté 14 hodin stojí).</w:t>
+      </w:r>
+      <w:r>
+        <w:br/>
+        <w:t>Konec směny zabírá linku s prioritou obsluhy.</w:t>
+      </w:r>
+    </w:p>
+    <w:p>
       <w:r>
         <w:br w:type="page"/>
       </w:r>
@@ -5062,23 +5275,22 @@
           <w:szCs w:val="36"/>
         </w:rPr>
       </w:pPr>
-      <w:bookmarkStart w:id="19" w:name="_Toc56245471"/>
       <w:r>
         <w:rPr>
           <w:noProof/>
         </w:rPr>
         <w:lastRenderedPageBreak/>
         <w:drawing>
-          <wp:anchor distT="0" distB="0" distL="114300" distR="114300" simplePos="0" relativeHeight="251658240" behindDoc="0" locked="0" layoutInCell="1" allowOverlap="1" wp14:anchorId="2EF205D1" wp14:editId="383DF862">
+          <wp:anchor distT="0" distB="0" distL="114300" distR="114300" simplePos="0" relativeHeight="251658240" behindDoc="0" locked="0" layoutInCell="1" allowOverlap="1" wp14:anchorId="2EF205D1" wp14:editId="3A3D8E23">
             <wp:simplePos x="0" y="0"/>
             <wp:positionH relativeFrom="margin">
               <wp:align>center</wp:align>
             </wp:positionH>
             <wp:positionV relativeFrom="paragraph">
-              <wp:posOffset>876935</wp:posOffset>
+              <wp:posOffset>1012754</wp:posOffset>
             </wp:positionV>
-            <wp:extent cx="9980640" cy="7123045"/>
-            <wp:effectExtent l="0" t="0" r="1905" b="1905"/>
+            <wp:extent cx="9625532" cy="6869609"/>
+            <wp:effectExtent l="6350" t="0" r="1270" b="1270"/>
             <wp:wrapNone/>
             <wp:docPr id="1" name="Obrázek 1"/>
             <wp:cNvGraphicFramePr>
@@ -5094,7 +5306,7 @@
                     </pic:cNvPicPr>
                   </pic:nvPicPr>
                   <pic:blipFill>
-                    <a:blip r:embed="rId9">
+                    <a:blip r:embed="rId11">
                       <a:extLst>
                         <a:ext uri="{28A0092B-C50C-407E-A947-70E740481C1C}">
                           <a14:useLocalDpi xmlns:a14="http://schemas.microsoft.com/office/drawing/2010/main" val="0"/>
@@ -5109,7 +5321,7 @@
                   <pic:spPr bwMode="auto">
                     <a:xfrm rot="5400000">
                       <a:off x="0" y="0"/>
-                      <a:ext cx="9980640" cy="7123045"/>
+                      <a:ext cx="9625532" cy="6869609"/>
                     </a:xfrm>
                     <a:prstGeom prst="rect">
                       <a:avLst/>
@@ -5139,11 +5351,12 @@
       <w:pPr>
         <w:pStyle w:val="Nadpis1"/>
       </w:pPr>
+      <w:bookmarkStart w:id="22" w:name="_Toc56510672"/>
       <w:r>
         <w:lastRenderedPageBreak/>
         <w:t>implementace simulačního modelu</w:t>
       </w:r>
-      <w:bookmarkEnd w:id="19"/>
+      <w:bookmarkEnd w:id="22"/>
     </w:p>
     <w:p>
       <w:r>
@@ -5154,12 +5367,12 @@
       <w:pPr>
         <w:pStyle w:val="Nadpis1"/>
       </w:pPr>
-      <w:bookmarkStart w:id="20" w:name="_Toc56245472"/>
+      <w:bookmarkStart w:id="23" w:name="_Toc56510673"/>
       <w:r>
         <w:lastRenderedPageBreak/>
         <w:t>Popis experimentů</w:t>
       </w:r>
-      <w:bookmarkEnd w:id="20"/>
+      <w:bookmarkEnd w:id="23"/>
     </w:p>
     <w:p>
       <w:r>
@@ -5170,12 +5383,12 @@
       <w:pPr>
         <w:pStyle w:val="Nadpis1"/>
       </w:pPr>
-      <w:bookmarkStart w:id="21" w:name="_Toc56245473"/>
+      <w:bookmarkStart w:id="24" w:name="_Toc56510674"/>
       <w:r>
         <w:lastRenderedPageBreak/>
         <w:t>Závěr</w:t>
       </w:r>
-      <w:bookmarkEnd w:id="21"/>
+      <w:bookmarkEnd w:id="24"/>
     </w:p>
     <w:p>
       <w:r>
@@ -5186,15 +5399,16 @@
       <w:pPr>
         <w:pStyle w:val="Nadpis1"/>
       </w:pPr>
-      <w:bookmarkStart w:id="22" w:name="_Toc56245474"/>
+      <w:bookmarkStart w:id="25" w:name="_Toc56510675"/>
       <w:r>
         <w:lastRenderedPageBreak/>
         <w:t>Reference</w:t>
       </w:r>
-      <w:bookmarkEnd w:id="22"/>
+      <w:bookmarkEnd w:id="25"/>
     </w:p>
     <w:p/>
     <w:sectPr>
+      <w:footerReference w:type="default" r:id="rId12"/>
       <w:pgSz w:w="11906" w:h="16838"/>
       <w:pgMar w:top="1417" w:right="1417" w:bottom="1417" w:left="1417" w:header="708" w:footer="708" w:gutter="0"/>
       <w:pgNumType w:start="0"/>
@@ -5204,6 +5418,98 @@
     </w:sectPr>
   </w:body>
 </w:document>
+</file>
+
+<file path=word/endnotes.xml><?xml version="1.0" encoding="utf-8"?>
+<w:endnotes xmlns:wpc="http://schemas.microsoft.com/office/word/2010/wordprocessingCanvas" xmlns:cx="http://schemas.microsoft.com/office/drawing/2014/chartex" xmlns:cx1="http://schemas.microsoft.com/office/drawing/2015/9/8/chartex" xmlns:cx2="http://schemas.microsoft.com/office/drawing/2015/10/21/chartex" xmlns:cx3="http://schemas.microsoft.com/office/drawing/2016/5/9/chartex" xmlns:cx4="http://schemas.microsoft.com/office/drawing/2016/5/10/chartex" xmlns:cx5="http://schemas.microsoft.com/office/drawing/2016/5/11/chartex" xmlns:cx6="http://schemas.microsoft.com/office/drawing/2016/5/12/chartex" xmlns:cx7="http://schemas.microsoft.com/office/drawing/2016/5/13/chartex" xmlns:cx8="http://schemas.microsoft.com/office/drawing/2016/5/14/chartex" xmlns:mc="http://schemas.openxmlformats.org/markup-compatibility/2006" xmlns:aink="http://schemas.microsoft.com/office/drawing/2016/ink" xmlns:am3d="http://schemas.microsoft.com/office/drawing/2017/model3d" xmlns:o="urn:schemas-microsoft-com:office:office" xmlns:r="http://schemas.openxmlformats.org/officeDocument/2006/relationships" xmlns:m="http://schemas.openxmlformats.org/officeDocument/2006/math" xmlns:v="urn:schemas-microsoft-com:vml" xmlns:wp14="http://schemas.microsoft.com/office/word/2010/wordprocessingDrawing" xmlns:wp="http://schemas.openxmlformats.org/drawingml/2006/wordprocessingDrawing" xmlns:w10="urn:schemas-microsoft-com:office:word" xmlns:w="http://schemas.openxmlformats.org/wordprocessingml/2006/main" xmlns:w14="http://schemas.microsoft.com/office/word/2010/wordml" xmlns:w15="http://schemas.microsoft.com/office/word/2012/wordml" xmlns:w16cex="http://schemas.microsoft.com/office/word/2018/wordml/cex" xmlns:w16cid="http://schemas.microsoft.com/office/word/2016/wordml/cid" xmlns:w16="http://schemas.microsoft.com/office/word/2018/wordml" xmlns:w16se="http://schemas.microsoft.com/office/word/2015/wordml/symex" xmlns:wpg="http://schemas.microsoft.com/office/word/2010/wordprocessingGroup" xmlns:wpi="http://schemas.microsoft.com/office/word/2010/wordprocessingInk" xmlns:wne="http://schemas.microsoft.com/office/word/2006/wordml" xmlns:wps="http://schemas.microsoft.com/office/word/2010/wordprocessingShape" mc:Ignorable="w14 w15 w16se w16cid w16 w16cex wp14">
+  <w:endnote w:type="separator" w:id="-1">
+    <w:p>
+      <w:pPr>
+        <w:spacing w:after="0" w:line="240" w:lineRule="auto"/>
+      </w:pPr>
+      <w:r>
+        <w:separator/>
+      </w:r>
+    </w:p>
+  </w:endnote>
+  <w:endnote w:type="continuationSeparator" w:id="0">
+    <w:p>
+      <w:pPr>
+        <w:spacing w:after="0" w:line="240" w:lineRule="auto"/>
+      </w:pPr>
+      <w:r>
+        <w:continuationSeparator/>
+      </w:r>
+    </w:p>
+  </w:endnote>
+</w:endnotes>
+</file>
+
+<file path=word/footer1.xml><?xml version="1.0" encoding="utf-8"?>
+<w:ftr xmlns:wpc="http://schemas.microsoft.com/office/word/2010/wordprocessingCanvas" xmlns:cx="http://schemas.microsoft.com/office/drawing/2014/chartex" xmlns:cx1="http://schemas.microsoft.com/office/drawing/2015/9/8/chartex" xmlns:cx2="http://schemas.microsoft.com/office/drawing/2015/10/21/chartex" xmlns:cx3="http://schemas.microsoft.com/office/drawing/2016/5/9/chartex" xmlns:cx4="http://schemas.microsoft.com/office/drawing/2016/5/10/chartex" xmlns:cx5="http://schemas.microsoft.com/office/drawing/2016/5/11/chartex" xmlns:cx6="http://schemas.microsoft.com/office/drawing/2016/5/12/chartex" xmlns:cx7="http://schemas.microsoft.com/office/drawing/2016/5/13/chartex" xmlns:cx8="http://schemas.microsoft.com/office/drawing/2016/5/14/chartex" xmlns:mc="http://schemas.openxmlformats.org/markup-compatibility/2006" xmlns:aink="http://schemas.microsoft.com/office/drawing/2016/ink" xmlns:am3d="http://schemas.microsoft.com/office/drawing/2017/model3d" xmlns:o="urn:schemas-microsoft-com:office:office" xmlns:r="http://schemas.openxmlformats.org/officeDocument/2006/relationships" xmlns:m="http://schemas.openxmlformats.org/officeDocument/2006/math" xmlns:v="urn:schemas-microsoft-com:vml" xmlns:wp14="http://schemas.microsoft.com/office/word/2010/wordprocessingDrawing" xmlns:wp="http://schemas.openxmlformats.org/drawingml/2006/wordprocessingDrawing" xmlns:w10="urn:schemas-microsoft-com:office:word" xmlns:w="http://schemas.openxmlformats.org/wordprocessingml/2006/main" xmlns:w14="http://schemas.microsoft.com/office/word/2010/wordml" xmlns:w15="http://schemas.microsoft.com/office/word/2012/wordml" xmlns:w16cex="http://schemas.microsoft.com/office/word/2018/wordml/cex" xmlns:w16cid="http://schemas.microsoft.com/office/word/2016/wordml/cid" xmlns:w16="http://schemas.microsoft.com/office/word/2018/wordml" xmlns:w16se="http://schemas.microsoft.com/office/word/2015/wordml/symex" xmlns:wpg="http://schemas.microsoft.com/office/word/2010/wordprocessingGroup" xmlns:wpi="http://schemas.microsoft.com/office/word/2010/wordprocessingInk" xmlns:wne="http://schemas.microsoft.com/office/word/2006/wordml" xmlns:wps="http://schemas.microsoft.com/office/word/2010/wordprocessingShape" mc:Ignorable="w14 w15 w16se w16cid w16 w16cex wp14">
+  <w:sdt>
+    <w:sdtPr>
+      <w:id w:val="563377229"/>
+      <w:docPartObj>
+        <w:docPartGallery w:val="Page Numbers (Bottom of Page)"/>
+        <w:docPartUnique/>
+      </w:docPartObj>
+    </w:sdtPr>
+    <w:sdtContent>
+      <w:p>
+        <w:pPr>
+          <w:pStyle w:val="Zpat"/>
+          <w:jc w:val="center"/>
+        </w:pPr>
+        <w:r>
+          <w:fldChar w:fldCharType="begin"/>
+        </w:r>
+        <w:r>
+          <w:instrText>PAGE   \* MERGEFORMAT</w:instrText>
+        </w:r>
+        <w:r>
+          <w:fldChar w:fldCharType="separate"/>
+        </w:r>
+        <w:r>
+          <w:t>2</w:t>
+        </w:r>
+        <w:r>
+          <w:fldChar w:fldCharType="end"/>
+        </w:r>
+      </w:p>
+    </w:sdtContent>
+  </w:sdt>
+  <w:p>
+    <w:pPr>
+      <w:pStyle w:val="Zpat"/>
+    </w:pPr>
+  </w:p>
+</w:ftr>
+</file>
+
+<file path=word/footnotes.xml><?xml version="1.0" encoding="utf-8"?>
+<w:footnotes xmlns:wpc="http://schemas.microsoft.com/office/word/2010/wordprocessingCanvas" xmlns:cx="http://schemas.microsoft.com/office/drawing/2014/chartex" xmlns:cx1="http://schemas.microsoft.com/office/drawing/2015/9/8/chartex" xmlns:cx2="http://schemas.microsoft.com/office/drawing/2015/10/21/chartex" xmlns:cx3="http://schemas.microsoft.com/office/drawing/2016/5/9/chartex" xmlns:cx4="http://schemas.microsoft.com/office/drawing/2016/5/10/chartex" xmlns:cx5="http://schemas.microsoft.com/office/drawing/2016/5/11/chartex" xmlns:cx6="http://schemas.microsoft.com/office/drawing/2016/5/12/chartex" xmlns:cx7="http://schemas.microsoft.com/office/drawing/2016/5/13/chartex" xmlns:cx8="http://schemas.microsoft.com/office/drawing/2016/5/14/chartex" xmlns:mc="http://schemas.openxmlformats.org/markup-compatibility/2006" xmlns:aink="http://schemas.microsoft.com/office/drawing/2016/ink" xmlns:am3d="http://schemas.microsoft.com/office/drawing/2017/model3d" xmlns:o="urn:schemas-microsoft-com:office:office" xmlns:r="http://schemas.openxmlformats.org/officeDocument/2006/relationships" xmlns:m="http://schemas.openxmlformats.org/officeDocument/2006/math" xmlns:v="urn:schemas-microsoft-com:vml" xmlns:wp14="http://schemas.microsoft.com/office/word/2010/wordprocessingDrawing" xmlns:wp="http://schemas.openxmlformats.org/drawingml/2006/wordprocessingDrawing" xmlns:w10="urn:schemas-microsoft-com:office:word" xmlns:w="http://schemas.openxmlformats.org/wordprocessingml/2006/main" xmlns:w14="http://schemas.microsoft.com/office/word/2010/wordml" xmlns:w15="http://schemas.microsoft.com/office/word/2012/wordml" xmlns:w16cex="http://schemas.microsoft.com/office/word/2018/wordml/cex" xmlns:w16cid="http://schemas.microsoft.com/office/word/2016/wordml/cid" xmlns:w16="http://schemas.microsoft.com/office/word/2018/wordml" xmlns:w16se="http://schemas.microsoft.com/office/word/2015/wordml/symex" xmlns:wpg="http://schemas.microsoft.com/office/word/2010/wordprocessingGroup" xmlns:wpi="http://schemas.microsoft.com/office/word/2010/wordprocessingInk" xmlns:wne="http://schemas.microsoft.com/office/word/2006/wordml" xmlns:wps="http://schemas.microsoft.com/office/word/2010/wordprocessingShape" mc:Ignorable="w14 w15 w16se w16cid w16 w16cex wp14">
+  <w:footnote w:type="separator" w:id="-1">
+    <w:p>
+      <w:pPr>
+        <w:spacing w:after="0" w:line="240" w:lineRule="auto"/>
+      </w:pPr>
+      <w:r>
+        <w:separator/>
+      </w:r>
+    </w:p>
+  </w:footnote>
+  <w:footnote w:type="continuationSeparator" w:id="0">
+    <w:p>
+      <w:pPr>
+        <w:spacing w:after="0" w:line="240" w:lineRule="auto"/>
+      </w:pPr>
+      <w:r>
+        <w:continuationSeparator/>
+      </w:r>
+    </w:p>
+  </w:footnote>
+</w:footnotes>
 </file>
 
 <file path=word/numbering.xml><?xml version="1.0" encoding="utf-8"?>
@@ -6105,7 +6411,6 @@
   <w:style w:type="character" w:default="1" w:styleId="Standardnpsmoodstavce">
     <w:name w:val="Default Paragraph Font"/>
     <w:uiPriority w:val="1"/>
-    <w:semiHidden/>
     <w:unhideWhenUsed/>
   </w:style>
   <w:style w:type="table" w:default="1" w:styleId="Normlntabulka">
@@ -6601,6 +6906,50 @@
       </w:tblBorders>
     </w:tblPr>
   </w:style>
+  <w:style w:type="paragraph" w:styleId="Zhlav">
+    <w:name w:val="header"/>
+    <w:basedOn w:val="Normln"/>
+    <w:link w:val="ZhlavChar"/>
+    <w:uiPriority w:val="99"/>
+    <w:unhideWhenUsed/>
+    <w:rsid w:val="00E1483E"/>
+    <w:pPr>
+      <w:tabs>
+        <w:tab w:val="center" w:pos="4536"/>
+        <w:tab w:val="right" w:pos="9072"/>
+      </w:tabs>
+      <w:spacing w:after="0" w:line="240" w:lineRule="auto"/>
+    </w:pPr>
+  </w:style>
+  <w:style w:type="character" w:customStyle="1" w:styleId="ZhlavChar">
+    <w:name w:val="Záhlaví Char"/>
+    <w:basedOn w:val="Standardnpsmoodstavce"/>
+    <w:link w:val="Zhlav"/>
+    <w:uiPriority w:val="99"/>
+    <w:rsid w:val="00E1483E"/>
+  </w:style>
+  <w:style w:type="paragraph" w:styleId="Zpat">
+    <w:name w:val="footer"/>
+    <w:basedOn w:val="Normln"/>
+    <w:link w:val="ZpatChar"/>
+    <w:uiPriority w:val="99"/>
+    <w:unhideWhenUsed/>
+    <w:rsid w:val="00E1483E"/>
+    <w:pPr>
+      <w:tabs>
+        <w:tab w:val="center" w:pos="4536"/>
+        <w:tab w:val="right" w:pos="9072"/>
+      </w:tabs>
+      <w:spacing w:after="0" w:line="240" w:lineRule="auto"/>
+    </w:pPr>
+  </w:style>
+  <w:style w:type="character" w:customStyle="1" w:styleId="ZpatChar">
+    <w:name w:val="Zápatí Char"/>
+    <w:basedOn w:val="Standardnpsmoodstavce"/>
+    <w:link w:val="Zpat"/>
+    <w:uiPriority w:val="99"/>
+    <w:rsid w:val="00E1483E"/>
+  </w:style>
 </w:styles>
 </file>
 
@@ -6816,6 +7165,7 @@
     <w:rsid w:val="00242A05"/>
     <w:rsid w:val="00686FCE"/>
     <w:rsid w:val="006A6F32"/>
+    <w:rsid w:val="006E0BC1"/>
     <w:rsid w:val="009A500C"/>
     <w:rsid w:val="00B258FB"/>
     <w:rsid w:val="00C03456"/>

</xml_diff>

<commit_message>
:alien: doc - implementace :100:
</commit_message>
<xml_diff>
--- a/simulacni_studie.docx
+++ b/simulacni_studie.docx
@@ -10,6 +10,7 @@
           <w:docPartUnique/>
         </w:docPartObj>
       </w:sdtPr>
+      <w:sdtEndPr/>
       <w:sdtContent>
         <w:p/>
         <w:tbl>
@@ -47,6 +48,7 @@
                 <w:dataBinding w:prefixMappings="xmlns:ns0='http://schemas.openxmlformats.org/officeDocument/2006/extended-properties'" w:xpath="/ns0:Properties[1]/ns0:Company[1]" w:storeItemID="{6668398D-A668-4E3E-A5EB-62B293D839F1}"/>
                 <w:text/>
               </w:sdtPr>
+              <w:sdtEndPr/>
               <w:sdtContent>
                 <w:tc>
                   <w:tcPr>
@@ -104,6 +106,7 @@
                   <w:dataBinding w:prefixMappings="xmlns:ns0='http://schemas.openxmlformats.org/package/2006/metadata/core-properties' xmlns:ns1='http://purl.org/dc/elements/1.1/'" w:xpath="/ns0:coreProperties[1]/ns1:title[1]" w:storeItemID="{6C3C8BC8-F283-45AE-878A-BAB7291924A1}"/>
                   <w:text/>
                 </w:sdtPr>
+                <w:sdtEndPr/>
                 <w:sdtContent>
                   <w:p>
                     <w:pPr>
@@ -162,6 +165,7 @@
                   <w:dataBinding w:prefixMappings="xmlns:ns0='http://schemas.openxmlformats.org/package/2006/metadata/core-properties' xmlns:ns1='http://purl.org/dc/elements/1.1/'" w:xpath="/ns0:coreProperties[1]/ns1:subject[1]" w:storeItemID="{6C3C8BC8-F283-45AE-878A-BAB7291924A1}"/>
                   <w:text/>
                 </w:sdtPr>
+                <w:sdtEndPr/>
                 <w:sdtContent>
                   <w:p>
                     <w:pPr>
@@ -273,6 +277,7 @@
                   <w:dataBinding w:prefixMappings="xmlns:ns0='http://schemas.openxmlformats.org/package/2006/metadata/core-properties' xmlns:ns1='http://purl.org/dc/elements/1.1/'" w:xpath="/ns0:coreProperties[1]/ns1:creator[1]" w:storeItemID="{6C3C8BC8-F283-45AE-878A-BAB7291924A1}"/>
                   <w:text/>
                 </w:sdtPr>
+                <w:sdtEndPr/>
                 <w:sdtContent>
                   <w:p>
                     <w:pPr>
@@ -357,6 +362,7 @@
                     <w:calendar w:val="gregorian"/>
                   </w:date>
                 </w:sdtPr>
+                <w:sdtEndPr/>
                 <w:sdtContent>
                   <w:p>
                     <w:pPr>
@@ -456,7 +462,7 @@
           <w:r>
             <w:fldChar w:fldCharType="separate"/>
           </w:r>
-          <w:hyperlink w:anchor="_Toc56534005" w:history="1">
+          <w:hyperlink w:anchor="_Toc56621889" w:history="1">
             <w:r>
               <w:rPr>
                 <w:rStyle w:val="Hypertextovodkaz"/>
@@ -497,7 +503,7 @@
                 <w:noProof/>
                 <w:webHidden/>
               </w:rPr>
-              <w:instrText xml:space="preserve"> PAGEREF _Toc56534005 \h </w:instrText>
+              <w:instrText xml:space="preserve"> PAGEREF _Toc56621889 \h </w:instrText>
             </w:r>
             <w:r>
               <w:rPr>
@@ -540,7 +546,7 @@
               <w:noProof/>
             </w:rPr>
           </w:pPr>
-          <w:hyperlink w:anchor="_Toc56534006" w:history="1">
+          <w:hyperlink w:anchor="_Toc56621890" w:history="1">
             <w:r>
               <w:rPr>
                 <w:rStyle w:val="Hypertextovodkaz"/>
@@ -581,7 +587,7 @@
                 <w:noProof/>
                 <w:webHidden/>
               </w:rPr>
-              <w:instrText xml:space="preserve"> PAGEREF _Toc56534006 \h </w:instrText>
+              <w:instrText xml:space="preserve"> PAGEREF _Toc56621890 \h </w:instrText>
             </w:r>
             <w:r>
               <w:rPr>
@@ -624,7 +630,7 @@
               <w:noProof/>
             </w:rPr>
           </w:pPr>
-          <w:hyperlink w:anchor="_Toc56534007" w:history="1">
+          <w:hyperlink w:anchor="_Toc56621891" w:history="1">
             <w:r>
               <w:rPr>
                 <w:rStyle w:val="Hypertextovodkaz"/>
@@ -665,7 +671,7 @@
                 <w:noProof/>
                 <w:webHidden/>
               </w:rPr>
-              <w:instrText xml:space="preserve"> PAGEREF _Toc56534007 \h </w:instrText>
+              <w:instrText xml:space="preserve"> PAGEREF _Toc56621891 \h </w:instrText>
             </w:r>
             <w:r>
               <w:rPr>
@@ -708,7 +714,7 @@
               <w:noProof/>
             </w:rPr>
           </w:pPr>
-          <w:hyperlink w:anchor="_Toc56534008" w:history="1">
+          <w:hyperlink w:anchor="_Toc56621892" w:history="1">
             <w:r>
               <w:rPr>
                 <w:rStyle w:val="Hypertextovodkaz"/>
@@ -749,7 +755,7 @@
                 <w:noProof/>
                 <w:webHidden/>
               </w:rPr>
-              <w:instrText xml:space="preserve"> PAGEREF _Toc56534008 \h </w:instrText>
+              <w:instrText xml:space="preserve"> PAGEREF _Toc56621892 \h </w:instrText>
             </w:r>
             <w:r>
               <w:rPr>
@@ -792,7 +798,7 @@
               <w:noProof/>
             </w:rPr>
           </w:pPr>
-          <w:hyperlink w:anchor="_Toc56534009" w:history="1">
+          <w:hyperlink w:anchor="_Toc56621893" w:history="1">
             <w:r>
               <w:rPr>
                 <w:rStyle w:val="Hypertextovodkaz"/>
@@ -833,7 +839,7 @@
                 <w:noProof/>
                 <w:webHidden/>
               </w:rPr>
-              <w:instrText xml:space="preserve"> PAGEREF _Toc56534009 \h </w:instrText>
+              <w:instrText xml:space="preserve"> PAGEREF _Toc56621893 \h </w:instrText>
             </w:r>
             <w:r>
               <w:rPr>
@@ -876,7 +882,7 @@
               <w:noProof/>
             </w:rPr>
           </w:pPr>
-          <w:hyperlink w:anchor="_Toc56534010" w:history="1">
+          <w:hyperlink w:anchor="_Toc56621894" w:history="1">
             <w:r>
               <w:rPr>
                 <w:rStyle w:val="Hypertextovodkaz"/>
@@ -917,7 +923,7 @@
                 <w:noProof/>
                 <w:webHidden/>
               </w:rPr>
-              <w:instrText xml:space="preserve"> PAGEREF _Toc56534010 \h </w:instrText>
+              <w:instrText xml:space="preserve"> PAGEREF _Toc56621894 \h </w:instrText>
             </w:r>
             <w:r>
               <w:rPr>
@@ -960,7 +966,7 @@
               <w:noProof/>
             </w:rPr>
           </w:pPr>
-          <w:hyperlink w:anchor="_Toc56534011" w:history="1">
+          <w:hyperlink w:anchor="_Toc56621895" w:history="1">
             <w:r>
               <w:rPr>
                 <w:rStyle w:val="Hypertextovodkaz"/>
@@ -1001,7 +1007,7 @@
                 <w:noProof/>
                 <w:webHidden/>
               </w:rPr>
-              <w:instrText xml:space="preserve"> PAGEREF _Toc56534011 \h </w:instrText>
+              <w:instrText xml:space="preserve"> PAGEREF _Toc56621895 \h </w:instrText>
             </w:r>
             <w:r>
               <w:rPr>
@@ -1044,7 +1050,7 @@
               <w:noProof/>
             </w:rPr>
           </w:pPr>
-          <w:hyperlink w:anchor="_Toc56534012" w:history="1">
+          <w:hyperlink w:anchor="_Toc56621896" w:history="1">
             <w:r>
               <w:rPr>
                 <w:rStyle w:val="Hypertextovodkaz"/>
@@ -1085,7 +1091,7 @@
                 <w:noProof/>
                 <w:webHidden/>
               </w:rPr>
-              <w:instrText xml:space="preserve"> PAGEREF _Toc56534012 \h </w:instrText>
+              <w:instrText xml:space="preserve"> PAGEREF _Toc56621896 \h </w:instrText>
             </w:r>
             <w:r>
               <w:rPr>
@@ -1128,7 +1134,7 @@
               <w:noProof/>
             </w:rPr>
           </w:pPr>
-          <w:hyperlink w:anchor="_Toc56534013" w:history="1">
+          <w:hyperlink w:anchor="_Toc56621897" w:history="1">
             <w:r>
               <w:rPr>
                 <w:rStyle w:val="Hypertextovodkaz"/>
@@ -1169,7 +1175,7 @@
                 <w:noProof/>
                 <w:webHidden/>
               </w:rPr>
-              <w:instrText xml:space="preserve"> PAGEREF _Toc56534013 \h </w:instrText>
+              <w:instrText xml:space="preserve"> PAGEREF _Toc56621897 \h </w:instrText>
             </w:r>
             <w:r>
               <w:rPr>
@@ -1212,7 +1218,7 @@
               <w:noProof/>
             </w:rPr>
           </w:pPr>
-          <w:hyperlink w:anchor="_Toc56534014" w:history="1">
+          <w:hyperlink w:anchor="_Toc56621898" w:history="1">
             <w:r>
               <w:rPr>
                 <w:rStyle w:val="Hypertextovodkaz"/>
@@ -1253,7 +1259,7 @@
                 <w:noProof/>
                 <w:webHidden/>
               </w:rPr>
-              <w:instrText xml:space="preserve"> PAGEREF _Toc56534014 \h </w:instrText>
+              <w:instrText xml:space="preserve"> PAGEREF _Toc56621898 \h </w:instrText>
             </w:r>
             <w:r>
               <w:rPr>
@@ -1296,7 +1302,7 @@
               <w:noProof/>
             </w:rPr>
           </w:pPr>
-          <w:hyperlink w:anchor="_Toc56534015" w:history="1">
+          <w:hyperlink w:anchor="_Toc56621899" w:history="1">
             <w:r>
               <w:rPr>
                 <w:rStyle w:val="Hypertextovodkaz"/>
@@ -1337,7 +1343,7 @@
                 <w:noProof/>
                 <w:webHidden/>
               </w:rPr>
-              <w:instrText xml:space="preserve"> PAGEREF _Toc56534015 \h </w:instrText>
+              <w:instrText xml:space="preserve"> PAGEREF _Toc56621899 \h </w:instrText>
             </w:r>
             <w:r>
               <w:rPr>
@@ -1380,7 +1386,7 @@
               <w:noProof/>
             </w:rPr>
           </w:pPr>
-          <w:hyperlink w:anchor="_Toc56534016" w:history="1">
+          <w:hyperlink w:anchor="_Toc56621900" w:history="1">
             <w:r>
               <w:rPr>
                 <w:rStyle w:val="Hypertextovodkaz"/>
@@ -1421,7 +1427,7 @@
                 <w:noProof/>
                 <w:webHidden/>
               </w:rPr>
-              <w:instrText xml:space="preserve"> PAGEREF _Toc56534016 \h </w:instrText>
+              <w:instrText xml:space="preserve"> PAGEREF _Toc56621900 \h </w:instrText>
             </w:r>
             <w:r>
               <w:rPr>
@@ -1464,7 +1470,7 @@
               <w:noProof/>
             </w:rPr>
           </w:pPr>
-          <w:hyperlink w:anchor="_Toc56534017" w:history="1">
+          <w:hyperlink w:anchor="_Toc56621901" w:history="1">
             <w:r>
               <w:rPr>
                 <w:rStyle w:val="Hypertextovodkaz"/>
@@ -1505,7 +1511,7 @@
                 <w:noProof/>
                 <w:webHidden/>
               </w:rPr>
-              <w:instrText xml:space="preserve"> PAGEREF _Toc56534017 \h </w:instrText>
+              <w:instrText xml:space="preserve"> PAGEREF _Toc56621901 \h </w:instrText>
             </w:r>
             <w:r>
               <w:rPr>
@@ -1548,7 +1554,7 @@
               <w:noProof/>
             </w:rPr>
           </w:pPr>
-          <w:hyperlink w:anchor="_Toc56534018" w:history="1">
+          <w:hyperlink w:anchor="_Toc56621902" w:history="1">
             <w:r>
               <w:rPr>
                 <w:rStyle w:val="Hypertextovodkaz"/>
@@ -1589,7 +1595,7 @@
                 <w:noProof/>
                 <w:webHidden/>
               </w:rPr>
-              <w:instrText xml:space="preserve"> PAGEREF _Toc56534018 \h </w:instrText>
+              <w:instrText xml:space="preserve"> PAGEREF _Toc56621902 \h </w:instrText>
             </w:r>
             <w:r>
               <w:rPr>
@@ -1632,7 +1638,7 @@
               <w:noProof/>
             </w:rPr>
           </w:pPr>
-          <w:hyperlink w:anchor="_Toc56534019" w:history="1">
+          <w:hyperlink w:anchor="_Toc56621903" w:history="1">
             <w:r>
               <w:rPr>
                 <w:rStyle w:val="Hypertextovodkaz"/>
@@ -1673,7 +1679,7 @@
                 <w:noProof/>
                 <w:webHidden/>
               </w:rPr>
-              <w:instrText xml:space="preserve"> PAGEREF _Toc56534019 \h </w:instrText>
+              <w:instrText xml:space="preserve"> PAGEREF _Toc56621903 \h </w:instrText>
             </w:r>
             <w:r>
               <w:rPr>
@@ -1716,7 +1722,7 @@
               <w:noProof/>
             </w:rPr>
           </w:pPr>
-          <w:hyperlink w:anchor="_Toc56534020" w:history="1">
+          <w:hyperlink w:anchor="_Toc56621904" w:history="1">
             <w:r>
               <w:rPr>
                 <w:rStyle w:val="Hypertextovodkaz"/>
@@ -1757,7 +1763,7 @@
                 <w:noProof/>
                 <w:webHidden/>
               </w:rPr>
-              <w:instrText xml:space="preserve"> PAGEREF _Toc56534020 \h </w:instrText>
+              <w:instrText xml:space="preserve"> PAGEREF _Toc56621904 \h </w:instrText>
             </w:r>
             <w:r>
               <w:rPr>
@@ -1800,7 +1806,7 @@
               <w:noProof/>
             </w:rPr>
           </w:pPr>
-          <w:hyperlink w:anchor="_Toc56534021" w:history="1">
+          <w:hyperlink w:anchor="_Toc56621905" w:history="1">
             <w:r>
               <w:rPr>
                 <w:rStyle w:val="Hypertextovodkaz"/>
@@ -1841,7 +1847,7 @@
                 <w:noProof/>
                 <w:webHidden/>
               </w:rPr>
-              <w:instrText xml:space="preserve"> PAGEREF _Toc56534021 \h </w:instrText>
+              <w:instrText xml:space="preserve"> PAGEREF _Toc56621905 \h </w:instrText>
             </w:r>
             <w:r>
               <w:rPr>
@@ -1884,7 +1890,7 @@
               <w:noProof/>
             </w:rPr>
           </w:pPr>
-          <w:hyperlink w:anchor="_Toc56534022" w:history="1">
+          <w:hyperlink w:anchor="_Toc56621906" w:history="1">
             <w:r>
               <w:rPr>
                 <w:rStyle w:val="Hypertextovodkaz"/>
@@ -1925,7 +1931,7 @@
                 <w:noProof/>
                 <w:webHidden/>
               </w:rPr>
-              <w:instrText xml:space="preserve"> PAGEREF _Toc56534022 \h </w:instrText>
+              <w:instrText xml:space="preserve"> PAGEREF _Toc56621906 \h </w:instrText>
             </w:r>
             <w:r>
               <w:rPr>
@@ -1968,7 +1974,7 @@
               <w:noProof/>
             </w:rPr>
           </w:pPr>
-          <w:hyperlink w:anchor="_Toc56534023" w:history="1">
+          <w:hyperlink w:anchor="_Toc56621907" w:history="1">
             <w:r>
               <w:rPr>
                 <w:rStyle w:val="Hypertextovodkaz"/>
@@ -2009,7 +2015,7 @@
                 <w:noProof/>
                 <w:webHidden/>
               </w:rPr>
-              <w:instrText xml:space="preserve"> PAGEREF _Toc56534023 \h </w:instrText>
+              <w:instrText xml:space="preserve"> PAGEREF _Toc56621907 \h </w:instrText>
             </w:r>
             <w:r>
               <w:rPr>
@@ -2052,7 +2058,7 @@
               <w:noProof/>
             </w:rPr>
           </w:pPr>
-          <w:hyperlink w:anchor="_Toc56534024" w:history="1">
+          <w:hyperlink w:anchor="_Toc56621908" w:history="1">
             <w:r>
               <w:rPr>
                 <w:rStyle w:val="Hypertextovodkaz"/>
@@ -2093,7 +2099,7 @@
                 <w:noProof/>
                 <w:webHidden/>
               </w:rPr>
-              <w:instrText xml:space="preserve"> PAGEREF _Toc56534024 \h </w:instrText>
+              <w:instrText xml:space="preserve"> PAGEREF _Toc56621908 \h </w:instrText>
             </w:r>
             <w:r>
               <w:rPr>
@@ -2136,7 +2142,7 @@
               <w:noProof/>
             </w:rPr>
           </w:pPr>
-          <w:hyperlink w:anchor="_Toc56534025" w:history="1">
+          <w:hyperlink w:anchor="_Toc56621909" w:history="1">
             <w:r>
               <w:rPr>
                 <w:rStyle w:val="Hypertextovodkaz"/>
@@ -2177,7 +2183,7 @@
                 <w:noProof/>
                 <w:webHidden/>
               </w:rPr>
-              <w:instrText xml:space="preserve"> PAGEREF _Toc56534025 \h </w:instrText>
+              <w:instrText xml:space="preserve"> PAGEREF _Toc56621909 \h </w:instrText>
             </w:r>
             <w:r>
               <w:rPr>
@@ -2220,7 +2226,7 @@
               <w:noProof/>
             </w:rPr>
           </w:pPr>
-          <w:hyperlink w:anchor="_Toc56534026" w:history="1">
+          <w:hyperlink w:anchor="_Toc56621910" w:history="1">
             <w:r>
               <w:rPr>
                 <w:rStyle w:val="Hypertextovodkaz"/>
@@ -2261,7 +2267,7 @@
                 <w:noProof/>
                 <w:webHidden/>
               </w:rPr>
-              <w:instrText xml:space="preserve"> PAGEREF _Toc56534026 \h </w:instrText>
+              <w:instrText xml:space="preserve"> PAGEREF _Toc56621910 \h </w:instrText>
             </w:r>
             <w:r>
               <w:rPr>
@@ -2304,7 +2310,7 @@
               <w:noProof/>
             </w:rPr>
           </w:pPr>
-          <w:hyperlink w:anchor="_Toc56534027" w:history="1">
+          <w:hyperlink w:anchor="_Toc56621911" w:history="1">
             <w:r>
               <w:rPr>
                 <w:rStyle w:val="Hypertextovodkaz"/>
@@ -2345,7 +2351,7 @@
                 <w:noProof/>
                 <w:webHidden/>
               </w:rPr>
-              <w:instrText xml:space="preserve"> PAGEREF _Toc56534027 \h </w:instrText>
+              <w:instrText xml:space="preserve"> PAGEREF _Toc56621911 \h </w:instrText>
             </w:r>
             <w:r>
               <w:rPr>
@@ -2388,7 +2394,7 @@
               <w:noProof/>
             </w:rPr>
           </w:pPr>
-          <w:hyperlink w:anchor="_Toc56534028" w:history="1">
+          <w:hyperlink w:anchor="_Toc56621912" w:history="1">
             <w:r>
               <w:rPr>
                 <w:rStyle w:val="Hypertextovodkaz"/>
@@ -2429,7 +2435,7 @@
                 <w:noProof/>
                 <w:webHidden/>
               </w:rPr>
-              <w:instrText xml:space="preserve"> PAGEREF _Toc56534028 \h </w:instrText>
+              <w:instrText xml:space="preserve"> PAGEREF _Toc56621912 \h </w:instrText>
             </w:r>
             <w:r>
               <w:rPr>
@@ -2472,7 +2478,7 @@
               <w:noProof/>
             </w:rPr>
           </w:pPr>
-          <w:hyperlink w:anchor="_Toc56534029" w:history="1">
+          <w:hyperlink w:anchor="_Toc56621913" w:history="1">
             <w:r>
               <w:rPr>
                 <w:rStyle w:val="Hypertextovodkaz"/>
@@ -2513,7 +2519,175 @@
                 <w:noProof/>
                 <w:webHidden/>
               </w:rPr>
-              <w:instrText xml:space="preserve"> PAGEREF _Toc56534029 \h </w:instrText>
+              <w:instrText xml:space="preserve"> PAGEREF _Toc56621913 \h </w:instrText>
+            </w:r>
+            <w:r>
+              <w:rPr>
+                <w:noProof/>
+                <w:webHidden/>
+              </w:rPr>
+            </w:r>
+            <w:r>
+              <w:rPr>
+                <w:noProof/>
+                <w:webHidden/>
+              </w:rPr>
+              <w:fldChar w:fldCharType="separate"/>
+            </w:r>
+            <w:r>
+              <w:rPr>
+                <w:noProof/>
+                <w:webHidden/>
+              </w:rPr>
+              <w:t>9</w:t>
+            </w:r>
+            <w:r>
+              <w:rPr>
+                <w:noProof/>
+                <w:webHidden/>
+              </w:rPr>
+              <w:fldChar w:fldCharType="end"/>
+            </w:r>
+          </w:hyperlink>
+        </w:p>
+        <w:p>
+          <w:pPr>
+            <w:pStyle w:val="Obsah2"/>
+            <w:tabs>
+              <w:tab w:val="left" w:pos="880"/>
+              <w:tab w:val="right" w:leader="dot" w:pos="9062"/>
+            </w:tabs>
+            <w:rPr>
+              <w:rFonts w:cstheme="minorBidi"/>
+              <w:noProof/>
+            </w:rPr>
+          </w:pPr>
+          <w:hyperlink w:anchor="_Toc56621914" w:history="1">
+            <w:r>
+              <w:rPr>
+                <w:rStyle w:val="Hypertextovodkaz"/>
+                <w:noProof/>
+              </w:rPr>
+              <w:t>4.1</w:t>
+            </w:r>
+            <w:r>
+              <w:rPr>
+                <w:rFonts w:cstheme="minorBidi"/>
+                <w:noProof/>
+              </w:rPr>
+              <w:tab/>
+            </w:r>
+            <w:r>
+              <w:rPr>
+                <w:rStyle w:val="Hypertextovodkaz"/>
+                <w:noProof/>
+              </w:rPr>
+              <w:t>Použití simulačního modelu</w:t>
+            </w:r>
+            <w:r>
+              <w:rPr>
+                <w:noProof/>
+                <w:webHidden/>
+              </w:rPr>
+              <w:tab/>
+            </w:r>
+            <w:r>
+              <w:rPr>
+                <w:noProof/>
+                <w:webHidden/>
+              </w:rPr>
+              <w:fldChar w:fldCharType="begin"/>
+            </w:r>
+            <w:r>
+              <w:rPr>
+                <w:noProof/>
+                <w:webHidden/>
+              </w:rPr>
+              <w:instrText xml:space="preserve"> PAGEREF _Toc56621914 \h </w:instrText>
+            </w:r>
+            <w:r>
+              <w:rPr>
+                <w:noProof/>
+                <w:webHidden/>
+              </w:rPr>
+            </w:r>
+            <w:r>
+              <w:rPr>
+                <w:noProof/>
+                <w:webHidden/>
+              </w:rPr>
+              <w:fldChar w:fldCharType="separate"/>
+            </w:r>
+            <w:r>
+              <w:rPr>
+                <w:noProof/>
+                <w:webHidden/>
+              </w:rPr>
+              <w:t>9</w:t>
+            </w:r>
+            <w:r>
+              <w:rPr>
+                <w:noProof/>
+                <w:webHidden/>
+              </w:rPr>
+              <w:fldChar w:fldCharType="end"/>
+            </w:r>
+          </w:hyperlink>
+        </w:p>
+        <w:p>
+          <w:pPr>
+            <w:pStyle w:val="Obsah2"/>
+            <w:tabs>
+              <w:tab w:val="left" w:pos="880"/>
+              <w:tab w:val="right" w:leader="dot" w:pos="9062"/>
+            </w:tabs>
+            <w:rPr>
+              <w:rFonts w:cstheme="minorBidi"/>
+              <w:noProof/>
+            </w:rPr>
+          </w:pPr>
+          <w:hyperlink w:anchor="_Toc56621915" w:history="1">
+            <w:r>
+              <w:rPr>
+                <w:rStyle w:val="Hypertextovodkaz"/>
+                <w:noProof/>
+              </w:rPr>
+              <w:t>4.2</w:t>
+            </w:r>
+            <w:r>
+              <w:rPr>
+                <w:rFonts w:cstheme="minorBidi"/>
+                <w:noProof/>
+              </w:rPr>
+              <w:tab/>
+            </w:r>
+            <w:r>
+              <w:rPr>
+                <w:rStyle w:val="Hypertextovodkaz"/>
+                <w:noProof/>
+              </w:rPr>
+              <w:t>Stručný popis implementace</w:t>
+            </w:r>
+            <w:r>
+              <w:rPr>
+                <w:noProof/>
+                <w:webHidden/>
+              </w:rPr>
+              <w:tab/>
+            </w:r>
+            <w:r>
+              <w:rPr>
+                <w:noProof/>
+                <w:webHidden/>
+              </w:rPr>
+              <w:fldChar w:fldCharType="begin"/>
+            </w:r>
+            <w:r>
+              <w:rPr>
+                <w:noProof/>
+                <w:webHidden/>
+              </w:rPr>
+              <w:instrText xml:space="preserve"> PAGEREF _Toc56621915 \h </w:instrText>
             </w:r>
             <w:r>
               <w:rPr>
@@ -2556,7 +2730,7 @@
               <w:noProof/>
             </w:rPr>
           </w:pPr>
-          <w:hyperlink w:anchor="_Toc56534030" w:history="1">
+          <w:hyperlink w:anchor="_Toc56621916" w:history="1">
             <w:r>
               <w:rPr>
                 <w:rStyle w:val="Hypertextovodkaz"/>
@@ -2597,7 +2771,7 @@
                 <w:noProof/>
                 <w:webHidden/>
               </w:rPr>
-              <w:instrText xml:space="preserve"> PAGEREF _Toc56534030 \h </w:instrText>
+              <w:instrText xml:space="preserve"> PAGEREF _Toc56621916 \h </w:instrText>
             </w:r>
             <w:r>
               <w:rPr>
@@ -2640,7 +2814,7 @@
               <w:noProof/>
             </w:rPr>
           </w:pPr>
-          <w:hyperlink w:anchor="_Toc56534031" w:history="1">
+          <w:hyperlink w:anchor="_Toc56621917" w:history="1">
             <w:r>
               <w:rPr>
                 <w:rStyle w:val="Hypertextovodkaz"/>
@@ -2681,7 +2855,7 @@
                 <w:noProof/>
                 <w:webHidden/>
               </w:rPr>
-              <w:instrText xml:space="preserve"> PAGEREF _Toc56534031 \h </w:instrText>
+              <w:instrText xml:space="preserve"> PAGEREF _Toc56621917 \h </w:instrText>
             </w:r>
             <w:r>
               <w:rPr>
@@ -2724,7 +2898,7 @@
               <w:noProof/>
             </w:rPr>
           </w:pPr>
-          <w:hyperlink w:anchor="_Toc56534032" w:history="1">
+          <w:hyperlink w:anchor="_Toc56621918" w:history="1">
             <w:r>
               <w:rPr>
                 <w:rStyle w:val="Hypertextovodkaz"/>
@@ -2765,7 +2939,7 @@
                 <w:noProof/>
                 <w:webHidden/>
               </w:rPr>
-              <w:instrText xml:space="preserve"> PAGEREF _Toc56534032 \h </w:instrText>
+              <w:instrText xml:space="preserve"> PAGEREF _Toc56621918 \h </w:instrText>
             </w:r>
             <w:r>
               <w:rPr>
@@ -2829,7 +3003,7 @@
           <w:numId w:val="31"/>
         </w:numPr>
       </w:pPr>
-      <w:bookmarkStart w:id="0" w:name="_Toc56534005"/>
+      <w:bookmarkStart w:id="0" w:name="_Toc56621889"/>
       <w:r>
         <w:lastRenderedPageBreak/>
         <w:t>Úvod a motivace</w:t>
@@ -2895,7 +3069,7 @@
       <w:pPr>
         <w:pStyle w:val="Nadpis2"/>
       </w:pPr>
-      <w:bookmarkStart w:id="1" w:name="_Toc56534006"/>
+      <w:bookmarkStart w:id="1" w:name="_Toc56621890"/>
       <w:r>
         <w:t>Autoři a z</w:t>
       </w:r>
@@ -2921,7 +3095,7 @@
       <w:pPr>
         <w:pStyle w:val="Nadpis2"/>
       </w:pPr>
-      <w:bookmarkStart w:id="2" w:name="_Toc56534007"/>
+      <w:bookmarkStart w:id="2" w:name="_Toc56621891"/>
       <w:r>
         <w:t>Ověření validity</w:t>
       </w:r>
@@ -2977,7 +3151,7 @@
       <w:pPr>
         <w:pStyle w:val="Nadpis1"/>
       </w:pPr>
-      <w:bookmarkStart w:id="3" w:name="_Toc56534008"/>
+      <w:bookmarkStart w:id="3" w:name="_Toc56621892"/>
       <w:r>
         <w:lastRenderedPageBreak/>
         <w:t>Výroba mimosilniční pneumatiky</w:t>
@@ -2991,7 +3165,7 @@
       <w:pPr>
         <w:pStyle w:val="Nadpis2"/>
       </w:pPr>
-      <w:bookmarkStart w:id="4" w:name="_Toc56534009"/>
+      <w:bookmarkStart w:id="4" w:name="_Toc56621893"/>
       <w:r>
         <w:t>Proces výroby</w:t>
       </w:r>
@@ -3001,7 +3175,7 @@
       <w:pPr>
         <w:pStyle w:val="Nadpis3"/>
       </w:pPr>
-      <w:bookmarkStart w:id="5" w:name="_Toc56534010"/>
+      <w:bookmarkStart w:id="5" w:name="_Toc56621894"/>
       <w:r>
         <w:t>Základní suroviny</w:t>
       </w:r>
@@ -3019,7 +3193,7 @@
       <w:pPr>
         <w:pStyle w:val="Nadpis3"/>
       </w:pPr>
-      <w:bookmarkStart w:id="6" w:name="_Toc56534011"/>
+      <w:bookmarkStart w:id="6" w:name="_Toc56621895"/>
       <w:r>
         <w:t>Míchárna</w:t>
       </w:r>
@@ -3039,7 +3213,7 @@
       <w:pPr>
         <w:pStyle w:val="Nadpis3"/>
       </w:pPr>
-      <w:bookmarkStart w:id="7" w:name="_Toc56534012"/>
+      <w:bookmarkStart w:id="7" w:name="_Toc56621896"/>
       <w:r>
         <w:t>Příprava polotovarů</w:t>
       </w:r>
@@ -3057,7 +3231,7 @@
       <w:pPr>
         <w:pStyle w:val="Nadpis3"/>
       </w:pPr>
-      <w:bookmarkStart w:id="8" w:name="_Toc56534013"/>
+      <w:bookmarkStart w:id="8" w:name="_Toc56621897"/>
       <w:r>
         <w:t>Vytlačování a válcování</w:t>
       </w:r>
@@ -3077,7 +3251,7 @@
       <w:pPr>
         <w:pStyle w:val="Nadpis3"/>
       </w:pPr>
-      <w:bookmarkStart w:id="9" w:name="_Toc56534014"/>
+      <w:bookmarkStart w:id="9" w:name="_Toc56621898"/>
       <w:r>
         <w:t>Pogumování kordu</w:t>
       </w:r>
@@ -3092,7 +3266,7 @@
       <w:pPr>
         <w:pStyle w:val="Nadpis3"/>
       </w:pPr>
-      <w:bookmarkStart w:id="10" w:name="_Toc56534015"/>
+      <w:bookmarkStart w:id="10" w:name="_Toc56621899"/>
       <w:r>
         <w:t>Příprava patních lan</w:t>
       </w:r>
@@ -3110,7 +3284,7 @@
       <w:pPr>
         <w:pStyle w:val="Nadpis3"/>
       </w:pPr>
-      <w:bookmarkStart w:id="11" w:name="_Toc56534016"/>
+      <w:bookmarkStart w:id="11" w:name="_Toc56621900"/>
       <w:r>
         <w:t>Konfekce</w:t>
       </w:r>
@@ -3125,7 +3299,7 @@
       <w:pPr>
         <w:pStyle w:val="Nadpis3"/>
       </w:pPr>
-      <w:bookmarkStart w:id="12" w:name="_Toc56534017"/>
+      <w:bookmarkStart w:id="12" w:name="_Toc56621901"/>
       <w:r>
         <w:t>Vulkanizace</w:t>
       </w:r>
@@ -3140,7 +3314,7 @@
       <w:pPr>
         <w:pStyle w:val="Nadpis3"/>
       </w:pPr>
-      <w:bookmarkStart w:id="13" w:name="_Toc56534018"/>
+      <w:bookmarkStart w:id="13" w:name="_Toc56621902"/>
       <w:r>
         <w:lastRenderedPageBreak/>
         <w:t>Dokončení a kontrola</w:t>
@@ -3159,7 +3333,7 @@
       <w:pPr>
         <w:pStyle w:val="Nadpis2"/>
       </w:pPr>
-      <w:bookmarkStart w:id="14" w:name="_Toc56534019"/>
+      <w:bookmarkStart w:id="14" w:name="_Toc56621903"/>
       <w:r>
         <w:t>Diagram výroby</w:t>
       </w:r>
@@ -3224,7 +3398,7 @@
       <w:pPr>
         <w:pStyle w:val="Nadpis2"/>
       </w:pPr>
-      <w:bookmarkStart w:id="15" w:name="_Toc56534020"/>
+      <w:bookmarkStart w:id="15" w:name="_Toc56621904"/>
       <w:r>
         <w:t>Důležitá data z</w:t>
       </w:r>
@@ -3240,7 +3414,7 @@
       <w:pPr>
         <w:pStyle w:val="Nadpis3"/>
       </w:pPr>
-      <w:bookmarkStart w:id="16" w:name="_Toc56534021"/>
+      <w:bookmarkStart w:id="16" w:name="_Toc56621905"/>
       <w:r>
         <w:t>Trvání činností</w:t>
       </w:r>
@@ -4039,7 +4213,7 @@
       <w:pPr>
         <w:pStyle w:val="Nadpis3"/>
       </w:pPr>
-      <w:bookmarkStart w:id="17" w:name="_Toc56534022"/>
+      <w:bookmarkStart w:id="17" w:name="_Toc56621906"/>
       <w:r>
         <w:lastRenderedPageBreak/>
         <w:t>Poruchy</w:t>
@@ -4733,7 +4907,7 @@
       <w:pPr>
         <w:pStyle w:val="Nadpis3"/>
       </w:pPr>
-      <w:bookmarkStart w:id="18" w:name="_Toc56534023"/>
+      <w:bookmarkStart w:id="18" w:name="_Toc56621907"/>
       <w:r>
         <w:t>Směny</w:t>
       </w:r>
@@ -4756,7 +4930,7 @@
       <w:pPr>
         <w:pStyle w:val="Nadpis1"/>
       </w:pPr>
-      <w:bookmarkStart w:id="19" w:name="_Toc56534024"/>
+      <w:bookmarkStart w:id="19" w:name="_Toc56621908"/>
       <w:r>
         <w:lastRenderedPageBreak/>
         <w:t>Koncepce</w:t>
@@ -4767,7 +4941,7 @@
       <w:pPr>
         <w:pStyle w:val="Nadpis2"/>
       </w:pPr>
-      <w:bookmarkStart w:id="20" w:name="_Toc56534025"/>
+      <w:bookmarkStart w:id="20" w:name="_Toc56621909"/>
       <w:r>
         <w:t>Podrobná koncepce výroby</w:t>
       </w:r>
@@ -4889,7 +5063,7 @@
       <w:pPr>
         <w:pStyle w:val="Nadpis3"/>
       </w:pPr>
-      <w:bookmarkStart w:id="21" w:name="_Toc56534026"/>
+      <w:bookmarkStart w:id="21" w:name="_Toc56621910"/>
       <w:r>
         <w:t>Metriky</w:t>
       </w:r>
@@ -4910,7 +5084,7 @@
       <w:pPr>
         <w:pStyle w:val="Nadpis2"/>
       </w:pPr>
-      <w:bookmarkStart w:id="22" w:name="_Toc56534027"/>
+      <w:bookmarkStart w:id="22" w:name="_Toc56621911"/>
       <w:r>
         <w:lastRenderedPageBreak/>
         <w:t>Koncepce poruch</w:t>
@@ -5511,7 +5685,7 @@
       <w:pPr>
         <w:pStyle w:val="Nadpis2"/>
       </w:pPr>
-      <w:bookmarkStart w:id="23" w:name="_Toc56534028"/>
+      <w:bookmarkStart w:id="23" w:name="_Toc56621912"/>
       <w:r>
         <w:t>Petriho síť</w:t>
       </w:r>
@@ -5657,15 +5831,306 @@
       <w:pPr>
         <w:pStyle w:val="Nadpis1"/>
       </w:pPr>
-      <w:bookmarkStart w:id="24" w:name="_Toc56534029"/>
+      <w:bookmarkStart w:id="24" w:name="_Toc56621913"/>
       <w:r>
         <w:lastRenderedPageBreak/>
-        <w:t>implementace simulačního modelu</w:t>
+        <w:t>implementace</w:t>
+      </w:r>
+      <w:r>
+        <w:t xml:space="preserve"> </w:t>
+      </w:r>
+      <w:r>
+        <w:t>simulačního modelu</w:t>
       </w:r>
       <w:bookmarkEnd w:id="24"/>
     </w:p>
     <w:p>
       <w:r>
+        <w:t>Simulační model je implementován v jazyce C++ s využitím knihovny SIMLIB. Odvíjí se především od výše přiložené koncepce v podobě Petriho sítě, která je do programu poměrně jednoduše převeditelná. Program je ozvláštněn o parametrizaci některých údajů v modelu, které je možno měnit pro účel experimentů a pro získání kýžených odpovědí na otázky položené v úvodu práce.</w:t>
+      </w:r>
+    </w:p>
+    <w:p>
+      <w:pPr>
+        <w:pStyle w:val="Nadpis2"/>
+      </w:pPr>
+      <w:bookmarkStart w:id="25" w:name="_Toc56621914"/>
+      <w:r>
+        <w:t>Použití simulačního modelu</w:t>
+      </w:r>
+      <w:bookmarkEnd w:id="25"/>
+    </w:p>
+    <w:p>
+      <w:r>
+        <w:t>Pro každý údaj vyskytující se v modelu je nastavena nějaká výchozí hodnota. Vstupem programu jsou hodnoty, které si přejeme měnit a jsou tedy parametrizovány. Vstupy jsou tedy následující:</w:t>
+      </w:r>
+    </w:p>
+    <w:p>
+      <w:pPr>
+        <w:pStyle w:val="Odstavecseseznamem"/>
+        <w:numPr>
+          <w:ilvl w:val="0"/>
+          <w:numId w:val="35"/>
+        </w:numPr>
+      </w:pPr>
+      <w:r>
+        <w:t>-help : nápověda - možnost vytisknout tohle užití programem</w:t>
+      </w:r>
+    </w:p>
+    <w:p>
+      <w:pPr>
+        <w:pStyle w:val="Odstavecseseznamem"/>
+        <w:numPr>
+          <w:ilvl w:val="0"/>
+          <w:numId w:val="35"/>
+        </w:numPr>
+      </w:pPr>
+      <w:r>
+        <w:t>-t</w:t>
+      </w:r>
+      <w:r>
+        <w:t xml:space="preserve"> [dnů]</w:t>
+      </w:r>
+      <w:r>
+        <w:t xml:space="preserve"> : délka běhu simulace (počet dnů)</w:t>
+      </w:r>
+    </w:p>
+    <w:p>
+      <w:pPr>
+        <w:pStyle w:val="Odstavecseseznamem"/>
+        <w:numPr>
+          <w:ilvl w:val="0"/>
+          <w:numId w:val="35"/>
+        </w:numPr>
+      </w:pPr>
+      <w:r>
+        <w:t>-x</w:t>
+      </w:r>
+      <w:r>
+        <w:t xml:space="preserve"> </w:t>
+      </w:r>
+      <w:r>
+        <w:t xml:space="preserve">: </w:t>
+      </w:r>
+      <w:r>
+        <w:t>vypnutí vlivu poruch na výrobu – bezporuchový běh</w:t>
+      </w:r>
+    </w:p>
+    <w:p>
+      <w:pPr>
+        <w:pStyle w:val="Odstavecseseznamem"/>
+        <w:numPr>
+          <w:ilvl w:val="0"/>
+          <w:numId w:val="35"/>
+        </w:numPr>
+      </w:pPr>
+      <w:r>
+        <w:t>-s [transakcí] : délka běhu simulace (počet transakcí, které simulace propustí)</w:t>
+      </w:r>
+    </w:p>
+    <w:p>
+      <w:pPr>
+        <w:pStyle w:val="Odstavecseseznamem"/>
+        <w:numPr>
+          <w:ilvl w:val="0"/>
+          <w:numId w:val="35"/>
+        </w:numPr>
+      </w:pPr>
+      <w:r>
+        <w:t>-[a…i] [minut]: určení délky směny na každé výrobní lince (počet minut)</w:t>
+      </w:r>
+    </w:p>
+    <w:p>
+      <w:pPr>
+        <w:pStyle w:val="Odstavecseseznamem"/>
+        <w:numPr>
+          <w:ilvl w:val="0"/>
+          <w:numId w:val="35"/>
+        </w:numPr>
+      </w:pPr>
+      <w:r>
+        <w:t>-[j…r] [minut] : určení délky doby obsluhy potřebných úkonů každé výrobní linky</w:t>
+      </w:r>
+    </w:p>
+    <w:p>
+      <w:pPr>
+        <w:pStyle w:val="Odstavecseseznamem"/>
+        <w:numPr>
+          <w:ilvl w:val="0"/>
+          <w:numId w:val="35"/>
+        </w:numPr>
+      </w:pPr>
+      <w:r>
+        <w:t>-v : podrobný výstup modelu tisknoucí veškeré informace o linkách</w:t>
+      </w:r>
+    </w:p>
+    <w:p>
+      <w:r>
+        <w:t>Každý parametr je volitelný a má tedy své výchozí hodnoty. Výchozí hodnoty pro jednotlivé parametry jsou:</w:t>
+      </w:r>
+    </w:p>
+    <w:p>
+      <w:pPr>
+        <w:pStyle w:val="Odstavecseseznamem"/>
+        <w:numPr>
+          <w:ilvl w:val="0"/>
+          <w:numId w:val="37"/>
+        </w:numPr>
+      </w:pPr>
+      <w:r>
+        <w:t>-t : 1 rok</w:t>
+      </w:r>
+    </w:p>
+    <w:p>
+      <w:pPr>
+        <w:pStyle w:val="Odstavecseseznamem"/>
+        <w:numPr>
+          <w:ilvl w:val="0"/>
+          <w:numId w:val="37"/>
+        </w:numPr>
+      </w:pPr>
+      <w:r>
+        <w:t xml:space="preserve">-s : neomezeno </w:t>
+      </w:r>
+    </w:p>
+    <w:p>
+      <w:pPr>
+        <w:pStyle w:val="Odstavecseseznamem"/>
+        <w:numPr>
+          <w:ilvl w:val="0"/>
+          <w:numId w:val="37"/>
+        </w:numPr>
+      </w:pPr>
+      <w:r>
+        <w:t>-[a…i] : nepřetržitá výroba 24 hodin v kuse</w:t>
+      </w:r>
+    </w:p>
+    <w:p>
+      <w:pPr>
+        <w:pStyle w:val="Odstavecseseznamem"/>
+        <w:numPr>
+          <w:ilvl w:val="0"/>
+          <w:numId w:val="37"/>
+        </w:numPr>
+      </w:pPr>
+      <w:r>
+        <w:t>-[j…r] : údaje uvedené v tabulce faktů / Petriho síti</w:t>
+      </w:r>
+    </w:p>
+    <w:p>
+      <w:r>
+        <w:t>Příklad spuštění (nezáleží na pořadí argumentů):</w:t>
+      </w:r>
+    </w:p>
+    <w:p>
+      <w:pPr>
+        <w:ind w:firstLine="432"/>
+        <w:rPr>
+          <w:i/>
+          <w:iCs/>
+        </w:rPr>
+      </w:pPr>
+      <w:r>
+        <w:rPr>
+          <w:i/>
+          <w:iCs/>
+        </w:rPr>
+        <w:t>./</w:t>
+      </w:r>
+      <w:r>
+        <w:rPr>
+          <w:i/>
+          <w:iCs/>
+        </w:rPr>
+        <w:t xml:space="preserve">ims </w:t>
+      </w:r>
+      <w:r>
+        <w:rPr>
+          <w:i/>
+          <w:iCs/>
+        </w:rPr>
+        <w:t xml:space="preserve"> -b 1100 -c 670 -d 360 -e 600 -f 540 -g 420 -h 690 -i 120 -t 365 -s 120</w:t>
+      </w:r>
+      <w:r>
+        <w:rPr>
+          <w:i/>
+          <w:iCs/>
+        </w:rPr>
+        <w:t xml:space="preserve"> -j 240</w:t>
+      </w:r>
+    </w:p>
+    <w:p>
+      <w:r>
+        <w:t>Simulace poté se zadanými parametry spustí svůj běh a nashromáždí data o výrobě.</w:t>
+      </w:r>
+    </w:p>
+    <w:p>
+      <w:pPr>
+        <w:pStyle w:val="Nadpis2"/>
+      </w:pPr>
+      <w:bookmarkStart w:id="26" w:name="_Toc56621915"/>
+      <w:r>
+        <w:t>Stručný popis implementace</w:t>
+      </w:r>
+      <w:bookmarkEnd w:id="26"/>
+    </w:p>
+    <w:p>
+      <w:r>
+        <w:t xml:space="preserve">Implementace modelu je poměrně přímočará a opírá se o Petriho síť. </w:t>
+      </w:r>
+      <w:r>
+        <w:br/>
+        <w:t>Procesy reprezentují jednotlivé transakce</w:t>
+      </w:r>
+      <w:r>
+        <w:t xml:space="preserve"> (Process)</w:t>
+      </w:r>
+      <w:r>
+        <w:t>, které prochází systémem a zabírají linky</w:t>
+      </w:r>
+      <w:r>
+        <w:t xml:space="preserve"> (Facility)</w:t>
+      </w:r>
+      <w:r>
+        <w:t>, kterými jsou postupně obslouženy a vytvář</w:t>
+      </w:r>
+      <w:r>
+        <w:t>ejí</w:t>
+      </w:r>
+      <w:r>
+        <w:t xml:space="preserve"> transakce další, které pokračují svou cestu výrobním procesem.</w:t>
+      </w:r>
+      <w:r>
+        <w:br/>
+        <w:t>Dobu obsluhy transakce mohou ovlivnit poruchy</w:t>
+      </w:r>
+      <w:r>
+        <w:t xml:space="preserve"> (Event) (zvýší okamžitou dobu obsluhy linky – navýšení o dobu obsluhy poruchy), </w:t>
+      </w:r>
+      <w:r>
+        <w:t xml:space="preserve">nebo zadaná změněná doba obsluhy linky, která </w:t>
+      </w:r>
+      <w:r>
+        <w:t>může simulovat např. použití lepší technologie, která by konkrétní úkon výroby ovlivnila.</w:t>
+      </w:r>
+      <w:r>
+        <w:br/>
+        <w:t>Při zadání jiné</w:t>
+      </w:r>
+      <w:r>
+        <w:t xml:space="preserve">, než nepřetržité doby výroby na konkrétní lince výroby, je vytvořen proces směny, nebo spíše proces konce směny, který linku po konci směny zabere do začátku směny další. </w:t>
+      </w:r>
+      <w:r>
+        <w:br/>
+        <w:t xml:space="preserve">Při zadání délky směny linky např. 8 hodin (480 minut) </w:t>
+      </w:r>
+      <w:r>
+        <w:t>bude linka po konci směny na 16 hodin nedostupná (zabraná) a nebude obsluhovat další přicházející požadavky.</w:t>
+      </w:r>
+      <w:r>
+        <w:rPr>
+          <w:i/>
+          <w:iCs/>
+        </w:rPr>
         <w:br w:type="page"/>
       </w:r>
     </w:p>
@@ -5673,12 +6138,12 @@
       <w:pPr>
         <w:pStyle w:val="Nadpis1"/>
       </w:pPr>
-      <w:bookmarkStart w:id="25" w:name="_Toc56534030"/>
+      <w:bookmarkStart w:id="27" w:name="_Toc56621916"/>
       <w:r>
         <w:lastRenderedPageBreak/>
         <w:t>Popis experimentů</w:t>
       </w:r>
-      <w:bookmarkEnd w:id="25"/>
+      <w:bookmarkEnd w:id="27"/>
     </w:p>
     <w:p>
       <w:r>
@@ -5689,12 +6154,12 @@
       <w:pPr>
         <w:pStyle w:val="Nadpis1"/>
       </w:pPr>
-      <w:bookmarkStart w:id="26" w:name="_Toc56534031"/>
+      <w:bookmarkStart w:id="28" w:name="_Toc56621917"/>
       <w:r>
         <w:lastRenderedPageBreak/>
         <w:t>Závěr</w:t>
       </w:r>
-      <w:bookmarkEnd w:id="26"/>
+      <w:bookmarkEnd w:id="28"/>
     </w:p>
     <w:p>
       <w:r>
@@ -5705,12 +6170,12 @@
       <w:pPr>
         <w:pStyle w:val="Nadpis1"/>
       </w:pPr>
-      <w:bookmarkStart w:id="27" w:name="_Toc56534032"/>
+      <w:bookmarkStart w:id="29" w:name="_Toc56621918"/>
       <w:r>
         <w:lastRenderedPageBreak/>
         <w:t>Reference</w:t>
       </w:r>
-      <w:bookmarkEnd w:id="27"/>
+      <w:bookmarkEnd w:id="29"/>
     </w:p>
     <w:p/>
     <w:sectPr>
@@ -5761,6 +6226,7 @@
         <w:docPartUnique/>
       </w:docPartObj>
     </w:sdtPr>
+    <w:sdtEndPr/>
     <w:sdtContent>
       <w:p>
         <w:pPr>
@@ -5939,6 +6405,684 @@
       </w:pPr>
       <w:rPr>
         <w:rFonts w:hint="default"/>
+      </w:rPr>
+    </w:lvl>
+  </w:abstractNum>
+  <w:abstractNum w:abstractNumId="1" w15:restartNumberingAfterBreak="0">
+    <w:nsid w:val="18DE259A"/>
+    <w:multiLevelType w:val="hybridMultilevel"/>
+    <w:tmpl w:val="89BC6EDC"/>
+    <w:lvl w:ilvl="0" w:tplc="04050001">
+      <w:start w:val="1"/>
+      <w:numFmt w:val="bullet"/>
+      <w:lvlText w:val=""/>
+      <w:lvlJc w:val="left"/>
+      <w:pPr>
+        <w:ind w:left="3600" w:hanging="360"/>
+      </w:pPr>
+      <w:rPr>
+        <w:rFonts w:ascii="Symbol" w:hAnsi="Symbol" w:hint="default"/>
+      </w:rPr>
+    </w:lvl>
+    <w:lvl w:ilvl="1" w:tplc="04050003" w:tentative="1">
+      <w:start w:val="1"/>
+      <w:numFmt w:val="bullet"/>
+      <w:lvlText w:val="o"/>
+      <w:lvlJc w:val="left"/>
+      <w:pPr>
+        <w:ind w:left="4320" w:hanging="360"/>
+      </w:pPr>
+      <w:rPr>
+        <w:rFonts w:ascii="Courier New" w:hAnsi="Courier New" w:cs="Courier New" w:hint="default"/>
+      </w:rPr>
+    </w:lvl>
+    <w:lvl w:ilvl="2" w:tplc="04050005" w:tentative="1">
+      <w:start w:val="1"/>
+      <w:numFmt w:val="bullet"/>
+      <w:lvlText w:val=""/>
+      <w:lvlJc w:val="left"/>
+      <w:pPr>
+        <w:ind w:left="5040" w:hanging="360"/>
+      </w:pPr>
+      <w:rPr>
+        <w:rFonts w:ascii="Wingdings" w:hAnsi="Wingdings" w:hint="default"/>
+      </w:rPr>
+    </w:lvl>
+    <w:lvl w:ilvl="3" w:tplc="04050001" w:tentative="1">
+      <w:start w:val="1"/>
+      <w:numFmt w:val="bullet"/>
+      <w:lvlText w:val=""/>
+      <w:lvlJc w:val="left"/>
+      <w:pPr>
+        <w:ind w:left="5760" w:hanging="360"/>
+      </w:pPr>
+      <w:rPr>
+        <w:rFonts w:ascii="Symbol" w:hAnsi="Symbol" w:hint="default"/>
+      </w:rPr>
+    </w:lvl>
+    <w:lvl w:ilvl="4" w:tplc="04050003" w:tentative="1">
+      <w:start w:val="1"/>
+      <w:numFmt w:val="bullet"/>
+      <w:lvlText w:val="o"/>
+      <w:lvlJc w:val="left"/>
+      <w:pPr>
+        <w:ind w:left="6480" w:hanging="360"/>
+      </w:pPr>
+      <w:rPr>
+        <w:rFonts w:ascii="Courier New" w:hAnsi="Courier New" w:cs="Courier New" w:hint="default"/>
+      </w:rPr>
+    </w:lvl>
+    <w:lvl w:ilvl="5" w:tplc="04050005" w:tentative="1">
+      <w:start w:val="1"/>
+      <w:numFmt w:val="bullet"/>
+      <w:lvlText w:val=""/>
+      <w:lvlJc w:val="left"/>
+      <w:pPr>
+        <w:ind w:left="7200" w:hanging="360"/>
+      </w:pPr>
+      <w:rPr>
+        <w:rFonts w:ascii="Wingdings" w:hAnsi="Wingdings" w:hint="default"/>
+      </w:rPr>
+    </w:lvl>
+    <w:lvl w:ilvl="6" w:tplc="04050001" w:tentative="1">
+      <w:start w:val="1"/>
+      <w:numFmt w:val="bullet"/>
+      <w:lvlText w:val=""/>
+      <w:lvlJc w:val="left"/>
+      <w:pPr>
+        <w:ind w:left="7920" w:hanging="360"/>
+      </w:pPr>
+      <w:rPr>
+        <w:rFonts w:ascii="Symbol" w:hAnsi="Symbol" w:hint="default"/>
+      </w:rPr>
+    </w:lvl>
+    <w:lvl w:ilvl="7" w:tplc="04050003" w:tentative="1">
+      <w:start w:val="1"/>
+      <w:numFmt w:val="bullet"/>
+      <w:lvlText w:val="o"/>
+      <w:lvlJc w:val="left"/>
+      <w:pPr>
+        <w:ind w:left="8640" w:hanging="360"/>
+      </w:pPr>
+      <w:rPr>
+        <w:rFonts w:ascii="Courier New" w:hAnsi="Courier New" w:cs="Courier New" w:hint="default"/>
+      </w:rPr>
+    </w:lvl>
+    <w:lvl w:ilvl="8" w:tplc="04050005" w:tentative="1">
+      <w:start w:val="1"/>
+      <w:numFmt w:val="bullet"/>
+      <w:lvlText w:val=""/>
+      <w:lvlJc w:val="left"/>
+      <w:pPr>
+        <w:ind w:left="9360" w:hanging="360"/>
+      </w:pPr>
+      <w:rPr>
+        <w:rFonts w:ascii="Wingdings" w:hAnsi="Wingdings" w:hint="default"/>
+      </w:rPr>
+    </w:lvl>
+  </w:abstractNum>
+  <w:abstractNum w:abstractNumId="2" w15:restartNumberingAfterBreak="0">
+    <w:nsid w:val="24A04CE4"/>
+    <w:multiLevelType w:val="hybridMultilevel"/>
+    <w:tmpl w:val="4E627AD4"/>
+    <w:lvl w:ilvl="0" w:tplc="04050001">
+      <w:start w:val="1"/>
+      <w:numFmt w:val="bullet"/>
+      <w:lvlText w:val=""/>
+      <w:lvlJc w:val="left"/>
+      <w:pPr>
+        <w:ind w:left="720" w:hanging="360"/>
+      </w:pPr>
+      <w:rPr>
+        <w:rFonts w:ascii="Symbol" w:hAnsi="Symbol" w:hint="default"/>
+      </w:rPr>
+    </w:lvl>
+    <w:lvl w:ilvl="1" w:tplc="04050003" w:tentative="1">
+      <w:start w:val="1"/>
+      <w:numFmt w:val="bullet"/>
+      <w:lvlText w:val="o"/>
+      <w:lvlJc w:val="left"/>
+      <w:pPr>
+        <w:ind w:left="1440" w:hanging="360"/>
+      </w:pPr>
+      <w:rPr>
+        <w:rFonts w:ascii="Courier New" w:hAnsi="Courier New" w:cs="Courier New" w:hint="default"/>
+      </w:rPr>
+    </w:lvl>
+    <w:lvl w:ilvl="2" w:tplc="04050005" w:tentative="1">
+      <w:start w:val="1"/>
+      <w:numFmt w:val="bullet"/>
+      <w:lvlText w:val=""/>
+      <w:lvlJc w:val="left"/>
+      <w:pPr>
+        <w:ind w:left="2160" w:hanging="360"/>
+      </w:pPr>
+      <w:rPr>
+        <w:rFonts w:ascii="Wingdings" w:hAnsi="Wingdings" w:hint="default"/>
+      </w:rPr>
+    </w:lvl>
+    <w:lvl w:ilvl="3" w:tplc="04050001" w:tentative="1">
+      <w:start w:val="1"/>
+      <w:numFmt w:val="bullet"/>
+      <w:lvlText w:val=""/>
+      <w:lvlJc w:val="left"/>
+      <w:pPr>
+        <w:ind w:left="2880" w:hanging="360"/>
+      </w:pPr>
+      <w:rPr>
+        <w:rFonts w:ascii="Symbol" w:hAnsi="Symbol" w:hint="default"/>
+      </w:rPr>
+    </w:lvl>
+    <w:lvl w:ilvl="4" w:tplc="04050003" w:tentative="1">
+      <w:start w:val="1"/>
+      <w:numFmt w:val="bullet"/>
+      <w:lvlText w:val="o"/>
+      <w:lvlJc w:val="left"/>
+      <w:pPr>
+        <w:ind w:left="3600" w:hanging="360"/>
+      </w:pPr>
+      <w:rPr>
+        <w:rFonts w:ascii="Courier New" w:hAnsi="Courier New" w:cs="Courier New" w:hint="default"/>
+      </w:rPr>
+    </w:lvl>
+    <w:lvl w:ilvl="5" w:tplc="04050005" w:tentative="1">
+      <w:start w:val="1"/>
+      <w:numFmt w:val="bullet"/>
+      <w:lvlText w:val=""/>
+      <w:lvlJc w:val="left"/>
+      <w:pPr>
+        <w:ind w:left="4320" w:hanging="360"/>
+      </w:pPr>
+      <w:rPr>
+        <w:rFonts w:ascii="Wingdings" w:hAnsi="Wingdings" w:hint="default"/>
+      </w:rPr>
+    </w:lvl>
+    <w:lvl w:ilvl="6" w:tplc="04050001" w:tentative="1">
+      <w:start w:val="1"/>
+      <w:numFmt w:val="bullet"/>
+      <w:lvlText w:val=""/>
+      <w:lvlJc w:val="left"/>
+      <w:pPr>
+        <w:ind w:left="5040" w:hanging="360"/>
+      </w:pPr>
+      <w:rPr>
+        <w:rFonts w:ascii="Symbol" w:hAnsi="Symbol" w:hint="default"/>
+      </w:rPr>
+    </w:lvl>
+    <w:lvl w:ilvl="7" w:tplc="04050003" w:tentative="1">
+      <w:start w:val="1"/>
+      <w:numFmt w:val="bullet"/>
+      <w:lvlText w:val="o"/>
+      <w:lvlJc w:val="left"/>
+      <w:pPr>
+        <w:ind w:left="5760" w:hanging="360"/>
+      </w:pPr>
+      <w:rPr>
+        <w:rFonts w:ascii="Courier New" w:hAnsi="Courier New" w:cs="Courier New" w:hint="default"/>
+      </w:rPr>
+    </w:lvl>
+    <w:lvl w:ilvl="8" w:tplc="04050005" w:tentative="1">
+      <w:start w:val="1"/>
+      <w:numFmt w:val="bullet"/>
+      <w:lvlText w:val=""/>
+      <w:lvlJc w:val="left"/>
+      <w:pPr>
+        <w:ind w:left="6480" w:hanging="360"/>
+      </w:pPr>
+      <w:rPr>
+        <w:rFonts w:ascii="Wingdings" w:hAnsi="Wingdings" w:hint="default"/>
+      </w:rPr>
+    </w:lvl>
+  </w:abstractNum>
+  <w:abstractNum w:abstractNumId="3" w15:restartNumberingAfterBreak="0">
+    <w:nsid w:val="316C325E"/>
+    <w:multiLevelType w:val="hybridMultilevel"/>
+    <w:tmpl w:val="EA8698B4"/>
+    <w:lvl w:ilvl="0" w:tplc="04050001">
+      <w:start w:val="1"/>
+      <w:numFmt w:val="bullet"/>
+      <w:lvlText w:val=""/>
+      <w:lvlJc w:val="left"/>
+      <w:pPr>
+        <w:ind w:left="6480" w:hanging="360"/>
+      </w:pPr>
+      <w:rPr>
+        <w:rFonts w:ascii="Symbol" w:hAnsi="Symbol" w:hint="default"/>
+      </w:rPr>
+    </w:lvl>
+    <w:lvl w:ilvl="1" w:tplc="04050003" w:tentative="1">
+      <w:start w:val="1"/>
+      <w:numFmt w:val="bullet"/>
+      <w:lvlText w:val="o"/>
+      <w:lvlJc w:val="left"/>
+      <w:pPr>
+        <w:ind w:left="7200" w:hanging="360"/>
+      </w:pPr>
+      <w:rPr>
+        <w:rFonts w:ascii="Courier New" w:hAnsi="Courier New" w:cs="Courier New" w:hint="default"/>
+      </w:rPr>
+    </w:lvl>
+    <w:lvl w:ilvl="2" w:tplc="04050005" w:tentative="1">
+      <w:start w:val="1"/>
+      <w:numFmt w:val="bullet"/>
+      <w:lvlText w:val=""/>
+      <w:lvlJc w:val="left"/>
+      <w:pPr>
+        <w:ind w:left="7920" w:hanging="360"/>
+      </w:pPr>
+      <w:rPr>
+        <w:rFonts w:ascii="Wingdings" w:hAnsi="Wingdings" w:hint="default"/>
+      </w:rPr>
+    </w:lvl>
+    <w:lvl w:ilvl="3" w:tplc="04050001" w:tentative="1">
+      <w:start w:val="1"/>
+      <w:numFmt w:val="bullet"/>
+      <w:lvlText w:val=""/>
+      <w:lvlJc w:val="left"/>
+      <w:pPr>
+        <w:ind w:left="8640" w:hanging="360"/>
+      </w:pPr>
+      <w:rPr>
+        <w:rFonts w:ascii="Symbol" w:hAnsi="Symbol" w:hint="default"/>
+      </w:rPr>
+    </w:lvl>
+    <w:lvl w:ilvl="4" w:tplc="04050003" w:tentative="1">
+      <w:start w:val="1"/>
+      <w:numFmt w:val="bullet"/>
+      <w:lvlText w:val="o"/>
+      <w:lvlJc w:val="left"/>
+      <w:pPr>
+        <w:ind w:left="9360" w:hanging="360"/>
+      </w:pPr>
+      <w:rPr>
+        <w:rFonts w:ascii="Courier New" w:hAnsi="Courier New" w:cs="Courier New" w:hint="default"/>
+      </w:rPr>
+    </w:lvl>
+    <w:lvl w:ilvl="5" w:tplc="04050005" w:tentative="1">
+      <w:start w:val="1"/>
+      <w:numFmt w:val="bullet"/>
+      <w:lvlText w:val=""/>
+      <w:lvlJc w:val="left"/>
+      <w:pPr>
+        <w:ind w:left="10080" w:hanging="360"/>
+      </w:pPr>
+      <w:rPr>
+        <w:rFonts w:ascii="Wingdings" w:hAnsi="Wingdings" w:hint="default"/>
+      </w:rPr>
+    </w:lvl>
+    <w:lvl w:ilvl="6" w:tplc="04050001" w:tentative="1">
+      <w:start w:val="1"/>
+      <w:numFmt w:val="bullet"/>
+      <w:lvlText w:val=""/>
+      <w:lvlJc w:val="left"/>
+      <w:pPr>
+        <w:ind w:left="10800" w:hanging="360"/>
+      </w:pPr>
+      <w:rPr>
+        <w:rFonts w:ascii="Symbol" w:hAnsi="Symbol" w:hint="default"/>
+      </w:rPr>
+    </w:lvl>
+    <w:lvl w:ilvl="7" w:tplc="04050003" w:tentative="1">
+      <w:start w:val="1"/>
+      <w:numFmt w:val="bullet"/>
+      <w:lvlText w:val="o"/>
+      <w:lvlJc w:val="left"/>
+      <w:pPr>
+        <w:ind w:left="11520" w:hanging="360"/>
+      </w:pPr>
+      <w:rPr>
+        <w:rFonts w:ascii="Courier New" w:hAnsi="Courier New" w:cs="Courier New" w:hint="default"/>
+      </w:rPr>
+    </w:lvl>
+    <w:lvl w:ilvl="8" w:tplc="04050005" w:tentative="1">
+      <w:start w:val="1"/>
+      <w:numFmt w:val="bullet"/>
+      <w:lvlText w:val=""/>
+      <w:lvlJc w:val="left"/>
+      <w:pPr>
+        <w:ind w:left="12240" w:hanging="360"/>
+      </w:pPr>
+      <w:rPr>
+        <w:rFonts w:ascii="Wingdings" w:hAnsi="Wingdings" w:hint="default"/>
+      </w:rPr>
+    </w:lvl>
+  </w:abstractNum>
+  <w:abstractNum w:abstractNumId="4" w15:restartNumberingAfterBreak="0">
+    <w:nsid w:val="51B42172"/>
+    <w:multiLevelType w:val="hybridMultilevel"/>
+    <w:tmpl w:val="74EE3A22"/>
+    <w:lvl w:ilvl="0" w:tplc="04050001">
+      <w:start w:val="1"/>
+      <w:numFmt w:val="bullet"/>
+      <w:lvlText w:val=""/>
+      <w:lvlJc w:val="left"/>
+      <w:pPr>
+        <w:ind w:left="720" w:hanging="360"/>
+      </w:pPr>
+      <w:rPr>
+        <w:rFonts w:ascii="Symbol" w:hAnsi="Symbol" w:hint="default"/>
+      </w:rPr>
+    </w:lvl>
+    <w:lvl w:ilvl="1" w:tplc="04050003" w:tentative="1">
+      <w:start w:val="1"/>
+      <w:numFmt w:val="bullet"/>
+      <w:lvlText w:val="o"/>
+      <w:lvlJc w:val="left"/>
+      <w:pPr>
+        <w:ind w:left="1440" w:hanging="360"/>
+      </w:pPr>
+      <w:rPr>
+        <w:rFonts w:ascii="Courier New" w:hAnsi="Courier New" w:cs="Courier New" w:hint="default"/>
+      </w:rPr>
+    </w:lvl>
+    <w:lvl w:ilvl="2" w:tplc="04050005" w:tentative="1">
+      <w:start w:val="1"/>
+      <w:numFmt w:val="bullet"/>
+      <w:lvlText w:val=""/>
+      <w:lvlJc w:val="left"/>
+      <w:pPr>
+        <w:ind w:left="2160" w:hanging="360"/>
+      </w:pPr>
+      <w:rPr>
+        <w:rFonts w:ascii="Wingdings" w:hAnsi="Wingdings" w:hint="default"/>
+      </w:rPr>
+    </w:lvl>
+    <w:lvl w:ilvl="3" w:tplc="04050001" w:tentative="1">
+      <w:start w:val="1"/>
+      <w:numFmt w:val="bullet"/>
+      <w:lvlText w:val=""/>
+      <w:lvlJc w:val="left"/>
+      <w:pPr>
+        <w:ind w:left="2880" w:hanging="360"/>
+      </w:pPr>
+      <w:rPr>
+        <w:rFonts w:ascii="Symbol" w:hAnsi="Symbol" w:hint="default"/>
+      </w:rPr>
+    </w:lvl>
+    <w:lvl w:ilvl="4" w:tplc="04050003" w:tentative="1">
+      <w:start w:val="1"/>
+      <w:numFmt w:val="bullet"/>
+      <w:lvlText w:val="o"/>
+      <w:lvlJc w:val="left"/>
+      <w:pPr>
+        <w:ind w:left="3600" w:hanging="360"/>
+      </w:pPr>
+      <w:rPr>
+        <w:rFonts w:ascii="Courier New" w:hAnsi="Courier New" w:cs="Courier New" w:hint="default"/>
+      </w:rPr>
+    </w:lvl>
+    <w:lvl w:ilvl="5" w:tplc="04050005" w:tentative="1">
+      <w:start w:val="1"/>
+      <w:numFmt w:val="bullet"/>
+      <w:lvlText w:val=""/>
+      <w:lvlJc w:val="left"/>
+      <w:pPr>
+        <w:ind w:left="4320" w:hanging="360"/>
+      </w:pPr>
+      <w:rPr>
+        <w:rFonts w:ascii="Wingdings" w:hAnsi="Wingdings" w:hint="default"/>
+      </w:rPr>
+    </w:lvl>
+    <w:lvl w:ilvl="6" w:tplc="04050001" w:tentative="1">
+      <w:start w:val="1"/>
+      <w:numFmt w:val="bullet"/>
+      <w:lvlText w:val=""/>
+      <w:lvlJc w:val="left"/>
+      <w:pPr>
+        <w:ind w:left="5040" w:hanging="360"/>
+      </w:pPr>
+      <w:rPr>
+        <w:rFonts w:ascii="Symbol" w:hAnsi="Symbol" w:hint="default"/>
+      </w:rPr>
+    </w:lvl>
+    <w:lvl w:ilvl="7" w:tplc="04050003" w:tentative="1">
+      <w:start w:val="1"/>
+      <w:numFmt w:val="bullet"/>
+      <w:lvlText w:val="o"/>
+      <w:lvlJc w:val="left"/>
+      <w:pPr>
+        <w:ind w:left="5760" w:hanging="360"/>
+      </w:pPr>
+      <w:rPr>
+        <w:rFonts w:ascii="Courier New" w:hAnsi="Courier New" w:cs="Courier New" w:hint="default"/>
+      </w:rPr>
+    </w:lvl>
+    <w:lvl w:ilvl="8" w:tplc="04050005" w:tentative="1">
+      <w:start w:val="1"/>
+      <w:numFmt w:val="bullet"/>
+      <w:lvlText w:val=""/>
+      <w:lvlJc w:val="left"/>
+      <w:pPr>
+        <w:ind w:left="6480" w:hanging="360"/>
+      </w:pPr>
+      <w:rPr>
+        <w:rFonts w:ascii="Wingdings" w:hAnsi="Wingdings" w:hint="default"/>
+      </w:rPr>
+    </w:lvl>
+  </w:abstractNum>
+  <w:abstractNum w:abstractNumId="5" w15:restartNumberingAfterBreak="0">
+    <w:nsid w:val="5D303E71"/>
+    <w:multiLevelType w:val="hybridMultilevel"/>
+    <w:tmpl w:val="46EE6DC4"/>
+    <w:lvl w:ilvl="0" w:tplc="04050001">
+      <w:start w:val="1"/>
+      <w:numFmt w:val="bullet"/>
+      <w:lvlText w:val=""/>
+      <w:lvlJc w:val="left"/>
+      <w:pPr>
+        <w:ind w:left="3600" w:hanging="360"/>
+      </w:pPr>
+      <w:rPr>
+        <w:rFonts w:ascii="Symbol" w:hAnsi="Symbol" w:hint="default"/>
+      </w:rPr>
+    </w:lvl>
+    <w:lvl w:ilvl="1" w:tplc="04050003" w:tentative="1">
+      <w:start w:val="1"/>
+      <w:numFmt w:val="bullet"/>
+      <w:lvlText w:val="o"/>
+      <w:lvlJc w:val="left"/>
+      <w:pPr>
+        <w:ind w:left="4320" w:hanging="360"/>
+      </w:pPr>
+      <w:rPr>
+        <w:rFonts w:ascii="Courier New" w:hAnsi="Courier New" w:cs="Courier New" w:hint="default"/>
+      </w:rPr>
+    </w:lvl>
+    <w:lvl w:ilvl="2" w:tplc="04050005" w:tentative="1">
+      <w:start w:val="1"/>
+      <w:numFmt w:val="bullet"/>
+      <w:lvlText w:val=""/>
+      <w:lvlJc w:val="left"/>
+      <w:pPr>
+        <w:ind w:left="5040" w:hanging="360"/>
+      </w:pPr>
+      <w:rPr>
+        <w:rFonts w:ascii="Wingdings" w:hAnsi="Wingdings" w:hint="default"/>
+      </w:rPr>
+    </w:lvl>
+    <w:lvl w:ilvl="3" w:tplc="04050001" w:tentative="1">
+      <w:start w:val="1"/>
+      <w:numFmt w:val="bullet"/>
+      <w:lvlText w:val=""/>
+      <w:lvlJc w:val="left"/>
+      <w:pPr>
+        <w:ind w:left="5760" w:hanging="360"/>
+      </w:pPr>
+      <w:rPr>
+        <w:rFonts w:ascii="Symbol" w:hAnsi="Symbol" w:hint="default"/>
+      </w:rPr>
+    </w:lvl>
+    <w:lvl w:ilvl="4" w:tplc="04050003" w:tentative="1">
+      <w:start w:val="1"/>
+      <w:numFmt w:val="bullet"/>
+      <w:lvlText w:val="o"/>
+      <w:lvlJc w:val="left"/>
+      <w:pPr>
+        <w:ind w:left="6480" w:hanging="360"/>
+      </w:pPr>
+      <w:rPr>
+        <w:rFonts w:ascii="Courier New" w:hAnsi="Courier New" w:cs="Courier New" w:hint="default"/>
+      </w:rPr>
+    </w:lvl>
+    <w:lvl w:ilvl="5" w:tplc="04050005" w:tentative="1">
+      <w:start w:val="1"/>
+      <w:numFmt w:val="bullet"/>
+      <w:lvlText w:val=""/>
+      <w:lvlJc w:val="left"/>
+      <w:pPr>
+        <w:ind w:left="7200" w:hanging="360"/>
+      </w:pPr>
+      <w:rPr>
+        <w:rFonts w:ascii="Wingdings" w:hAnsi="Wingdings" w:hint="default"/>
+      </w:rPr>
+    </w:lvl>
+    <w:lvl w:ilvl="6" w:tplc="04050001" w:tentative="1">
+      <w:start w:val="1"/>
+      <w:numFmt w:val="bullet"/>
+      <w:lvlText w:val=""/>
+      <w:lvlJc w:val="left"/>
+      <w:pPr>
+        <w:ind w:left="7920" w:hanging="360"/>
+      </w:pPr>
+      <w:rPr>
+        <w:rFonts w:ascii="Symbol" w:hAnsi="Symbol" w:hint="default"/>
+      </w:rPr>
+    </w:lvl>
+    <w:lvl w:ilvl="7" w:tplc="04050003" w:tentative="1">
+      <w:start w:val="1"/>
+      <w:numFmt w:val="bullet"/>
+      <w:lvlText w:val="o"/>
+      <w:lvlJc w:val="left"/>
+      <w:pPr>
+        <w:ind w:left="8640" w:hanging="360"/>
+      </w:pPr>
+      <w:rPr>
+        <w:rFonts w:ascii="Courier New" w:hAnsi="Courier New" w:cs="Courier New" w:hint="default"/>
+      </w:rPr>
+    </w:lvl>
+    <w:lvl w:ilvl="8" w:tplc="04050005" w:tentative="1">
+      <w:start w:val="1"/>
+      <w:numFmt w:val="bullet"/>
+      <w:lvlText w:val=""/>
+      <w:lvlJc w:val="left"/>
+      <w:pPr>
+        <w:ind w:left="9360" w:hanging="360"/>
+      </w:pPr>
+      <w:rPr>
+        <w:rFonts w:ascii="Wingdings" w:hAnsi="Wingdings" w:hint="default"/>
+      </w:rPr>
+    </w:lvl>
+  </w:abstractNum>
+  <w:abstractNum w:abstractNumId="6" w15:restartNumberingAfterBreak="0">
+    <w:nsid w:val="723E075E"/>
+    <w:multiLevelType w:val="hybridMultilevel"/>
+    <w:tmpl w:val="84DA272A"/>
+    <w:lvl w:ilvl="0" w:tplc="04050001">
+      <w:start w:val="1"/>
+      <w:numFmt w:val="bullet"/>
+      <w:lvlText w:val=""/>
+      <w:lvlJc w:val="left"/>
+      <w:pPr>
+        <w:ind w:left="3600" w:hanging="360"/>
+      </w:pPr>
+      <w:rPr>
+        <w:rFonts w:ascii="Symbol" w:hAnsi="Symbol" w:hint="default"/>
+      </w:rPr>
+    </w:lvl>
+    <w:lvl w:ilvl="1" w:tplc="04050003" w:tentative="1">
+      <w:start w:val="1"/>
+      <w:numFmt w:val="bullet"/>
+      <w:lvlText w:val="o"/>
+      <w:lvlJc w:val="left"/>
+      <w:pPr>
+        <w:ind w:left="4320" w:hanging="360"/>
+      </w:pPr>
+      <w:rPr>
+        <w:rFonts w:ascii="Courier New" w:hAnsi="Courier New" w:cs="Courier New" w:hint="default"/>
+      </w:rPr>
+    </w:lvl>
+    <w:lvl w:ilvl="2" w:tplc="04050005" w:tentative="1">
+      <w:start w:val="1"/>
+      <w:numFmt w:val="bullet"/>
+      <w:lvlText w:val=""/>
+      <w:lvlJc w:val="left"/>
+      <w:pPr>
+        <w:ind w:left="5040" w:hanging="360"/>
+      </w:pPr>
+      <w:rPr>
+        <w:rFonts w:ascii="Wingdings" w:hAnsi="Wingdings" w:hint="default"/>
+      </w:rPr>
+    </w:lvl>
+    <w:lvl w:ilvl="3" w:tplc="04050001" w:tentative="1">
+      <w:start w:val="1"/>
+      <w:numFmt w:val="bullet"/>
+      <w:lvlText w:val=""/>
+      <w:lvlJc w:val="left"/>
+      <w:pPr>
+        <w:ind w:left="5760" w:hanging="360"/>
+      </w:pPr>
+      <w:rPr>
+        <w:rFonts w:ascii="Symbol" w:hAnsi="Symbol" w:hint="default"/>
+      </w:rPr>
+    </w:lvl>
+    <w:lvl w:ilvl="4" w:tplc="04050003" w:tentative="1">
+      <w:start w:val="1"/>
+      <w:numFmt w:val="bullet"/>
+      <w:lvlText w:val="o"/>
+      <w:lvlJc w:val="left"/>
+      <w:pPr>
+        <w:ind w:left="6480" w:hanging="360"/>
+      </w:pPr>
+      <w:rPr>
+        <w:rFonts w:ascii="Courier New" w:hAnsi="Courier New" w:cs="Courier New" w:hint="default"/>
+      </w:rPr>
+    </w:lvl>
+    <w:lvl w:ilvl="5" w:tplc="04050005" w:tentative="1">
+      <w:start w:val="1"/>
+      <w:numFmt w:val="bullet"/>
+      <w:lvlText w:val=""/>
+      <w:lvlJc w:val="left"/>
+      <w:pPr>
+        <w:ind w:left="7200" w:hanging="360"/>
+      </w:pPr>
+      <w:rPr>
+        <w:rFonts w:ascii="Wingdings" w:hAnsi="Wingdings" w:hint="default"/>
+      </w:rPr>
+    </w:lvl>
+    <w:lvl w:ilvl="6" w:tplc="04050001" w:tentative="1">
+      <w:start w:val="1"/>
+      <w:numFmt w:val="bullet"/>
+      <w:lvlText w:val=""/>
+      <w:lvlJc w:val="left"/>
+      <w:pPr>
+        <w:ind w:left="7920" w:hanging="360"/>
+      </w:pPr>
+      <w:rPr>
+        <w:rFonts w:ascii="Symbol" w:hAnsi="Symbol" w:hint="default"/>
+      </w:rPr>
+    </w:lvl>
+    <w:lvl w:ilvl="7" w:tplc="04050003" w:tentative="1">
+      <w:start w:val="1"/>
+      <w:numFmt w:val="bullet"/>
+      <w:lvlText w:val="o"/>
+      <w:lvlJc w:val="left"/>
+      <w:pPr>
+        <w:ind w:left="8640" w:hanging="360"/>
+      </w:pPr>
+      <w:rPr>
+        <w:rFonts w:ascii="Courier New" w:hAnsi="Courier New" w:cs="Courier New" w:hint="default"/>
+      </w:rPr>
+    </w:lvl>
+    <w:lvl w:ilvl="8" w:tplc="04050005" w:tentative="1">
+      <w:start w:val="1"/>
+      <w:numFmt w:val="bullet"/>
+      <w:lvlText w:val=""/>
+      <w:lvlJc w:val="left"/>
+      <w:pPr>
+        <w:ind w:left="9360" w:hanging="360"/>
+      </w:pPr>
+      <w:rPr>
+        <w:rFonts w:ascii="Wingdings" w:hAnsi="Wingdings" w:hint="default"/>
       </w:rPr>
     </w:lvl>
   </w:abstractNum>
@@ -6061,6 +7205,24 @@
     <w:lvlOverride w:ilvl="8">
       <w:startOverride w:val="1"/>
     </w:lvlOverride>
+  </w:num>
+  <w:num w:numId="32">
+    <w:abstractNumId w:val="5"/>
+  </w:num>
+  <w:num w:numId="33">
+    <w:abstractNumId w:val="1"/>
+  </w:num>
+  <w:num w:numId="34">
+    <w:abstractNumId w:val="3"/>
+  </w:num>
+  <w:num w:numId="35">
+    <w:abstractNumId w:val="2"/>
+  </w:num>
+  <w:num w:numId="36">
+    <w:abstractNumId w:val="6"/>
+  </w:num>
+  <w:num w:numId="37">
+    <w:abstractNumId w:val="4"/>
   </w:num>
 </w:numbering>
 </file>
@@ -6717,6 +7879,7 @@
   <w:style w:type="character" w:default="1" w:styleId="Standardnpsmoodstavce">
     <w:name w:val="Default Paragraph Font"/>
     <w:uiPriority w:val="1"/>
+    <w:semiHidden/>
     <w:unhideWhenUsed/>
   </w:style>
   <w:style w:type="table" w:default="1" w:styleId="Normlntabulka">
@@ -7256,6 +8419,17 @@
     <w:uiPriority w:val="99"/>
     <w:rsid w:val="00E1483E"/>
   </w:style>
+  <w:style w:type="paragraph" w:styleId="Odstavecseseznamem">
+    <w:name w:val="List Paragraph"/>
+    <w:basedOn w:val="Normln"/>
+    <w:uiPriority w:val="34"/>
+    <w:qFormat/>
+    <w:rsid w:val="00A47C6A"/>
+    <w:pPr>
+      <w:ind w:left="720"/>
+      <w:contextualSpacing/>
+    </w:pPr>
+  </w:style>
 </w:styles>
 </file>
 
@@ -7431,6 +8605,27 @@
     <w:pitch w:val="variable"/>
     <w:sig w:usb0="E0002EFF" w:usb1="C000785B" w:usb2="00000009" w:usb3="00000000" w:csb0="000001FF" w:csb1="00000000"/>
   </w:font>
+  <w:font w:name="Symbol">
+    <w:panose1 w:val="05050102010706020507"/>
+    <w:charset w:val="02"/>
+    <w:family w:val="roman"/>
+    <w:pitch w:val="variable"/>
+    <w:sig w:usb0="00000000" w:usb1="10000000" w:usb2="00000000" w:usb3="00000000" w:csb0="80000000" w:csb1="00000000"/>
+  </w:font>
+  <w:font w:name="Courier New">
+    <w:panose1 w:val="02070309020205020404"/>
+    <w:charset w:val="EE"/>
+    <w:family w:val="modern"/>
+    <w:pitch w:val="fixed"/>
+    <w:sig w:usb0="E0002EFF" w:usb1="C0007843" w:usb2="00000009" w:usb3="00000000" w:csb0="000001FF" w:csb1="00000000"/>
+  </w:font>
+  <w:font w:name="Wingdings">
+    <w:panose1 w:val="05000000000000000000"/>
+    <w:charset w:val="02"/>
+    <w:family w:val="auto"/>
+    <w:pitch w:val="variable"/>
+    <w:sig w:usb0="00000000" w:usb1="10000000" w:usb2="00000000" w:usb3="00000000" w:csb0="80000000" w:csb1="00000000"/>
+  </w:font>
   <w:font w:name="Calibri">
     <w:panose1 w:val="020F0502020204030204"/>
     <w:charset w:val="EE"/>
@@ -7473,6 +8668,7 @@
     <w:rsid w:val="00686FCE"/>
     <w:rsid w:val="006A6F32"/>
     <w:rsid w:val="006E0BC1"/>
+    <w:rsid w:val="00984AF8"/>
     <w:rsid w:val="009A500C"/>
     <w:rsid w:val="00B258FB"/>
     <w:rsid w:val="00C03456"/>

</xml_diff>